<commit_message>
updated cv and pubs
</commit_message>
<xml_diff>
--- a/Beasley_CV.docx
+++ b/Beasley_CV.docx
@@ -1,6 +1,6 @@
 
 <file path=word/document.xml><?xml version="1.0" encoding="utf-8"?>
-<w:document xmlns:wpc="http://schemas.microsoft.com/office/word/2010/wordprocessingCanvas" xmlns:cx="http://schemas.microsoft.com/office/drawing/2014/chartex" xmlns:cx1="http://schemas.microsoft.com/office/drawing/2015/9/8/chartex" xmlns:cx2="http://schemas.microsoft.com/office/drawing/2015/10/21/chartex" xmlns:cx3="http://schemas.microsoft.com/office/drawing/2016/5/9/chartex" xmlns:cx4="http://schemas.microsoft.com/office/drawing/2016/5/10/chartex" xmlns:cx5="http://schemas.microsoft.com/office/drawing/2016/5/11/chartex" xmlns:cx6="http://schemas.microsoft.com/office/drawing/2016/5/12/chartex" xmlns:cx7="http://schemas.microsoft.com/office/drawing/2016/5/13/chartex" xmlns:cx8="http://schemas.microsoft.com/office/drawing/2016/5/14/chartex" xmlns:mc="http://schemas.openxmlformats.org/markup-compatibility/2006" xmlns:aink="http://schemas.microsoft.com/office/drawing/2016/ink" xmlns:am3d="http://schemas.microsoft.com/office/drawing/2017/model3d" xmlns:o="urn:schemas-microsoft-com:office:office" xmlns:r="http://schemas.openxmlformats.org/officeDocument/2006/relationships" xmlns:m="http://schemas.openxmlformats.org/officeDocument/2006/math" xmlns:v="urn:schemas-microsoft-com:vml" xmlns:wp14="http://schemas.microsoft.com/office/word/2010/wordprocessingDrawing" xmlns:wp="http://schemas.openxmlformats.org/drawingml/2006/wordprocessingDrawing" xmlns:w10="urn:schemas-microsoft-com:office:word" xmlns:w="http://schemas.openxmlformats.org/wordprocessingml/2006/main" xmlns:w14="http://schemas.microsoft.com/office/word/2010/wordml" xmlns:w15="http://schemas.microsoft.com/office/word/2012/wordml" xmlns:w16cex="http://schemas.microsoft.com/office/word/2018/wordml/cex" xmlns:w16cid="http://schemas.microsoft.com/office/word/2016/wordml/cid" xmlns:w16="http://schemas.microsoft.com/office/word/2018/wordml" xmlns:w16sdtdh="http://schemas.microsoft.com/office/word/2020/wordml/sdtdatahash" xmlns:w16se="http://schemas.microsoft.com/office/word/2015/wordml/symex" xmlns:wpg="http://schemas.microsoft.com/office/word/2010/wordprocessingGroup" xmlns:wpi="http://schemas.microsoft.com/office/word/2010/wordprocessingInk" xmlns:wne="http://schemas.microsoft.com/office/word/2006/wordml" xmlns:wps="http://schemas.microsoft.com/office/word/2010/wordprocessingShape" mc:Ignorable="w14 w15 w16se w16cid w16 w16cex w16sdtdh wp14">
+<w:document xmlns:wpc="http://schemas.microsoft.com/office/word/2010/wordprocessingCanvas" xmlns:cx="http://schemas.microsoft.com/office/drawing/2014/chartex" xmlns:cx1="http://schemas.microsoft.com/office/drawing/2015/9/8/chartex" xmlns:cx2="http://schemas.microsoft.com/office/drawing/2015/10/21/chartex" xmlns:cx3="http://schemas.microsoft.com/office/drawing/2016/5/9/chartex" xmlns:cx4="http://schemas.microsoft.com/office/drawing/2016/5/10/chartex" xmlns:cx5="http://schemas.microsoft.com/office/drawing/2016/5/11/chartex" xmlns:cx6="http://schemas.microsoft.com/office/drawing/2016/5/12/chartex" xmlns:cx7="http://schemas.microsoft.com/office/drawing/2016/5/13/chartex" xmlns:cx8="http://schemas.microsoft.com/office/drawing/2016/5/14/chartex" xmlns:mc="http://schemas.openxmlformats.org/markup-compatibility/2006" xmlns:aink="http://schemas.microsoft.com/office/drawing/2016/ink" xmlns:am3d="http://schemas.microsoft.com/office/drawing/2017/model3d" xmlns:o="urn:schemas-microsoft-com:office:office" xmlns:oel="http://schemas.microsoft.com/office/2019/extlst" xmlns:r="http://schemas.openxmlformats.org/officeDocument/2006/relationships" xmlns:m="http://schemas.openxmlformats.org/officeDocument/2006/math" xmlns:v="urn:schemas-microsoft-com:vml" xmlns:wp14="http://schemas.microsoft.com/office/word/2010/wordprocessingDrawing" xmlns:wp="http://schemas.openxmlformats.org/drawingml/2006/wordprocessingDrawing" xmlns:w10="urn:schemas-microsoft-com:office:word" xmlns:w="http://schemas.openxmlformats.org/wordprocessingml/2006/main" xmlns:w14="http://schemas.microsoft.com/office/word/2010/wordml" xmlns:w15="http://schemas.microsoft.com/office/word/2012/wordml" xmlns:w16cex="http://schemas.microsoft.com/office/word/2018/wordml/cex" xmlns:w16cid="http://schemas.microsoft.com/office/word/2016/wordml/cid" xmlns:w16="http://schemas.microsoft.com/office/word/2018/wordml" xmlns:w16sdtdh="http://schemas.microsoft.com/office/word/2020/wordml/sdtdatahash" xmlns:w16se="http://schemas.microsoft.com/office/word/2015/wordml/symex" xmlns:wpg="http://schemas.microsoft.com/office/word/2010/wordprocessingGroup" xmlns:wpi="http://schemas.microsoft.com/office/word/2010/wordprocessingInk" xmlns:wne="http://schemas.microsoft.com/office/word/2006/wordml" xmlns:wps="http://schemas.microsoft.com/office/word/2010/wordprocessingShape" mc:Ignorable="w14 w15 w16se w16cid w16 w16cex w16sdtdh wp14">
   <w:body>
     <w:p>
       <w:pPr>
@@ -164,8 +164,17 @@
           <w:b/>
           <w:bCs/>
         </w:rPr>
-        <w:t>Advisor: Nicholas Gotelli</w:t>
-      </w:r>
+        <w:t xml:space="preserve">Advisor: Nicholas </w:t>
+      </w:r>
+      <w:proofErr w:type="spellStart"/>
+      <w:r>
+        <w:rPr>
+          <w:b/>
+          <w:bCs/>
+        </w:rPr>
+        <w:t>Gotelli</w:t>
+      </w:r>
+      <w:proofErr w:type="spellEnd"/>
     </w:p>
     <w:p>
       <w:pPr>
@@ -183,11 +192,19 @@
           <w:bCs/>
         </w:rPr>
       </w:pPr>
-      <w:r>
-        <w:rPr>
-          <w:bCs/>
-        </w:rPr>
-        <w:t>QuEST Trainee</w:t>
+      <w:proofErr w:type="spellStart"/>
+      <w:r>
+        <w:rPr>
+          <w:bCs/>
+        </w:rPr>
+        <w:t>QuEST</w:t>
+      </w:r>
+      <w:proofErr w:type="spellEnd"/>
+      <w:r>
+        <w:rPr>
+          <w:bCs/>
+        </w:rPr>
+        <w:t xml:space="preserve"> Trainee</w:t>
       </w:r>
     </w:p>
     <w:p>
@@ -370,7 +387,6 @@
         <w:adjustRightInd w:val="0"/>
         <w:spacing w:line="240" w:lineRule="auto"/>
         <w:rPr>
-          <w:b/>
           <w:bCs/>
         </w:rPr>
       </w:pPr>
@@ -383,20 +399,77 @@
         <w:spacing w:line="240" w:lineRule="auto"/>
         <w:ind w:left="720" w:hanging="720"/>
         <w:rPr>
-          <w:bCs/>
-        </w:rPr>
-      </w:pPr>
-      <w:r>
-        <w:rPr>
-          <w:bCs/>
-        </w:rPr>
-        <w:t xml:space="preserve">Beasley, E.M. </w:t>
-      </w:r>
-      <w:r>
-        <w:rPr>
-          <w:bCs/>
-        </w:rPr>
-        <w:t>In preparation</w:t>
+          <w:b/>
+          <w:bCs/>
+        </w:rPr>
+      </w:pPr>
+      <w:r>
+        <w:rPr>
+          <w:bCs/>
+        </w:rPr>
+        <w:t>Beasley, E</w:t>
+      </w:r>
+      <w:r>
+        <w:rPr>
+          <w:bCs/>
+        </w:rPr>
+        <w:t>.M</w:t>
+      </w:r>
+      <w:r>
+        <w:rPr>
+          <w:bCs/>
+        </w:rPr>
+        <w:t>.</w:t>
+      </w:r>
+      <w:r>
+        <w:rPr>
+          <w:bCs/>
+        </w:rPr>
+        <w:t xml:space="preserve">, </w:t>
+      </w:r>
+      <w:proofErr w:type="spellStart"/>
+      <w:r>
+        <w:rPr>
+          <w:bCs/>
+        </w:rPr>
+        <w:t>Aristizábal</w:t>
+      </w:r>
+      <w:proofErr w:type="spellEnd"/>
+      <w:r>
+        <w:rPr>
+          <w:bCs/>
+        </w:rPr>
+        <w:t>, N., Bueno, E.</w:t>
+      </w:r>
+      <w:r>
+        <w:rPr>
+          <w:bCs/>
+        </w:rPr>
+        <w:t>M.</w:t>
+      </w:r>
+      <w:r>
+        <w:rPr>
+          <w:bCs/>
+        </w:rPr>
+        <w:t>, &amp; White, E.</w:t>
+      </w:r>
+      <w:r>
+        <w:rPr>
+          <w:bCs/>
+        </w:rPr>
+        <w:t>R.</w:t>
+      </w:r>
+      <w:r>
+        <w:rPr>
+          <w:bCs/>
+        </w:rPr>
+        <w:t xml:space="preserve"> 202</w:t>
+      </w:r>
+      <w:r>
+        <w:rPr>
+          <w:bCs/>
+        </w:rPr>
+        <w:t>2</w:t>
       </w:r>
       <w:r>
         <w:rPr>
@@ -405,107 +478,82 @@
         <w:t xml:space="preserve">. </w:t>
       </w:r>
       <w:r>
-        <w:rPr>
-          <w:bCs/>
-        </w:rPr>
-        <w:t>Ecologically informed priors improve Bayesian model estimates of species richness and occupancy for undetected species</w:t>
-      </w:r>
-      <w:r>
-        <w:rPr>
-          <w:bCs/>
-        </w:rPr>
-        <w:t>.</w:t>
-      </w:r>
-    </w:p>
-    <w:p>
-      <w:pPr>
-        <w:autoSpaceDE w:val="0"/>
-        <w:autoSpaceDN w:val="0"/>
-        <w:adjustRightInd w:val="0"/>
-        <w:spacing w:line="240" w:lineRule="auto"/>
-        <w:ind w:left="720" w:hanging="720"/>
-        <w:rPr>
-          <w:bCs/>
-        </w:rPr>
-      </w:pPr>
-    </w:p>
-    <w:p>
-      <w:pPr>
-        <w:autoSpaceDE w:val="0"/>
-        <w:autoSpaceDN w:val="0"/>
-        <w:adjustRightInd w:val="0"/>
-        <w:spacing w:line="240" w:lineRule="auto"/>
-        <w:ind w:left="720" w:hanging="720"/>
-        <w:rPr>
-          <w:b/>
-          <w:bCs/>
+        <w:t xml:space="preserve">The spore of the beans: Spatially explicit models predict coffee rust spread in fragmented landscapes. </w:t>
+      </w:r>
+      <w:r>
+        <w:rPr>
           <w:i/>
           <w:iCs/>
         </w:rPr>
-      </w:pPr>
-      <w:r>
-        <w:rPr>
-          <w:bCs/>
-        </w:rPr>
-        <w:t>Beasley, E</w:t>
-      </w:r>
-      <w:r>
-        <w:rPr>
-          <w:bCs/>
-        </w:rPr>
-        <w:t>.M</w:t>
-      </w:r>
-      <w:r>
-        <w:rPr>
-          <w:bCs/>
-        </w:rPr>
-        <w:t>.</w:t>
-      </w:r>
-      <w:r>
-        <w:rPr>
-          <w:bCs/>
-        </w:rPr>
-        <w:t>, Aristizábal, N., Bueno, E.</w:t>
-      </w:r>
-      <w:r>
-        <w:rPr>
-          <w:bCs/>
-        </w:rPr>
-        <w:t>M.</w:t>
-      </w:r>
-      <w:r>
-        <w:rPr>
-          <w:bCs/>
-        </w:rPr>
-        <w:t>, &amp; White, E.</w:t>
-      </w:r>
-      <w:r>
-        <w:rPr>
-          <w:bCs/>
-        </w:rPr>
-        <w:t>R.</w:t>
-      </w:r>
-      <w:r>
-        <w:rPr>
-          <w:bCs/>
-        </w:rPr>
-        <w:t xml:space="preserve"> 2020. </w:t>
-      </w:r>
-      <w:r>
-        <w:t xml:space="preserve">The spore of the beans: Spatially explicit models predict coffee rust spread in fragmented landscapes. bioRxiv 2020.10.16.343194. </w:t>
-      </w:r>
-      <w:r>
-        <w:t>https://doi.org/10.1101/2020.10.16.343194</w:t>
-      </w:r>
-      <w:r>
-        <w:t xml:space="preserve">. In review at </w:t>
-      </w:r>
-      <w:r>
-        <w:rPr>
+        <w:t xml:space="preserve">Landscape Ecology, </w:t>
+      </w:r>
+      <w:r>
+        <w:t>https://doi.org/10.1007/s10980-022-01473-1</w:t>
+      </w:r>
+    </w:p>
+    <w:p>
+      <w:pPr>
+        <w:spacing w:line="240" w:lineRule="auto"/>
+        <w:ind w:left="720" w:hanging="720"/>
+        <w:rPr>
+          <w:bCs/>
+        </w:rPr>
+      </w:pPr>
+    </w:p>
+    <w:p>
+      <w:pPr>
+        <w:spacing w:line="240" w:lineRule="auto"/>
+        <w:ind w:left="720" w:hanging="720"/>
+        <w:rPr>
+          <w:bCs/>
+        </w:rPr>
+      </w:pPr>
+      <w:r>
+        <w:rPr>
+          <w:bCs/>
+        </w:rPr>
+        <w:t>Beasley, E.M. &amp; Maher, S.P.</w:t>
+      </w:r>
+      <w:r>
+        <w:rPr>
+          <w:bCs/>
+        </w:rPr>
+        <w:t xml:space="preserve"> 2019.</w:t>
+      </w:r>
+      <w:r>
+        <w:rPr>
+          <w:bCs/>
+        </w:rPr>
+        <w:t xml:space="preserve"> </w:t>
+      </w:r>
+      <w:r>
+        <w:t>Small mammal community composition varies among Ozark glades</w:t>
+      </w:r>
+      <w:r>
+        <w:rPr>
+          <w:bCs/>
+        </w:rPr>
+        <w:t xml:space="preserve">. </w:t>
+      </w:r>
+      <w:r>
+        <w:rPr>
+          <w:bCs/>
           <w:i/>
-          <w:iCs/>
-        </w:rPr>
-        <w:t>Landscape Ecology.</w:t>
+        </w:rPr>
+        <w:t>Journal of Mammalogy</w:t>
+      </w:r>
+      <w:r>
+        <w:rPr>
+          <w:bCs/>
+          <w:i/>
+        </w:rPr>
+        <w:t xml:space="preserve"> </w:t>
+      </w:r>
+      <w:r>
+        <w:rPr>
+          <w:bCs/>
+        </w:rPr>
+        <w:t>100:1774–1782.</w:t>
       </w:r>
     </w:p>
     <w:p>
@@ -519,55 +567,76 @@
     </w:p>
     <w:p>
       <w:pPr>
+        <w:autoSpaceDE w:val="0"/>
+        <w:autoSpaceDN w:val="0"/>
+        <w:adjustRightInd w:val="0"/>
         <w:spacing w:line="240" w:lineRule="auto"/>
         <w:ind w:left="720" w:hanging="720"/>
-      </w:pPr>
-      <w:r>
-        <w:rPr>
-          <w:bCs/>
-        </w:rPr>
-        <w:t>Beasley, E.M. &amp; Maher, S.P.</w:t>
-      </w:r>
-      <w:r>
-        <w:rPr>
-          <w:bCs/>
-        </w:rPr>
-        <w:t xml:space="preserve"> 2019.</w:t>
-      </w:r>
-      <w:r>
-        <w:rPr>
-          <w:bCs/>
-        </w:rPr>
-        <w:t xml:space="preserve"> </w:t>
-      </w:r>
-      <w:r>
-        <w:t>Small mammal community composition varies among Ozark glades</w:t>
-      </w:r>
-      <w:r>
-        <w:rPr>
-          <w:bCs/>
-        </w:rPr>
-        <w:t xml:space="preserve">. </w:t>
-      </w:r>
-      <w:r>
-        <w:rPr>
-          <w:bCs/>
-          <w:i/>
-        </w:rPr>
-        <w:t>Journal of Mammalogy</w:t>
-      </w:r>
-      <w:r>
-        <w:rPr>
-          <w:bCs/>
-          <w:i/>
-        </w:rPr>
-        <w:t xml:space="preserve"> </w:t>
-      </w:r>
-      <w:r>
-        <w:rPr>
-          <w:bCs/>
-        </w:rPr>
-        <w:t>100:1774–1782.</w:t>
+        <w:rPr>
+          <w:bCs/>
+        </w:rPr>
+      </w:pPr>
+      <w:r>
+        <w:rPr>
+          <w:bCs/>
+        </w:rPr>
+        <w:t xml:space="preserve">Beasley, E.M., Nelson, K.M., Slate, D., Gilbert, A., </w:t>
+      </w:r>
+      <w:proofErr w:type="spellStart"/>
+      <w:r>
+        <w:rPr>
+          <w:bCs/>
+        </w:rPr>
+        <w:t>Pogmore</w:t>
+      </w:r>
+      <w:proofErr w:type="spellEnd"/>
+      <w:r>
+        <w:rPr>
+          <w:bCs/>
+        </w:rPr>
+        <w:t>, F., Chipman, R.B., and Davis, A.J. The impact of oral rabies vaccination targeting raccoons across a development intensity gradient in Burlington, Vermont, USA, 2015-2017. In preparation.</w:t>
+      </w:r>
+    </w:p>
+    <w:p>
+      <w:pPr>
+        <w:autoSpaceDE w:val="0"/>
+        <w:autoSpaceDN w:val="0"/>
+        <w:adjustRightInd w:val="0"/>
+        <w:spacing w:line="240" w:lineRule="auto"/>
+        <w:ind w:left="720" w:hanging="720"/>
+        <w:rPr>
+          <w:bCs/>
+        </w:rPr>
+      </w:pPr>
+    </w:p>
+    <w:p>
+      <w:pPr>
+        <w:autoSpaceDE w:val="0"/>
+        <w:autoSpaceDN w:val="0"/>
+        <w:adjustRightInd w:val="0"/>
+        <w:spacing w:line="240" w:lineRule="auto"/>
+        <w:ind w:left="720" w:hanging="720"/>
+        <w:rPr>
+          <w:bCs/>
+        </w:rPr>
+      </w:pPr>
+      <w:r>
+        <w:rPr>
+          <w:bCs/>
+        </w:rPr>
+        <w:t xml:space="preserve">Beasley, E.M. </w:t>
+      </w:r>
+      <w:r>
+        <w:rPr>
+          <w:bCs/>
+        </w:rPr>
+        <w:t>Ecologically informed priors improve Bayesian model estimates of species richness and occupancy for undetected species</w:t>
+      </w:r>
+      <w:r>
+        <w:rPr>
+          <w:bCs/>
+        </w:rPr>
+        <w:t>. In preparation.</w:t>
       </w:r>
     </w:p>
     <w:p>
@@ -608,6 +677,81 @@
         <w:autoSpaceDN w:val="0"/>
         <w:adjustRightInd w:val="0"/>
         <w:spacing w:line="240" w:lineRule="auto"/>
+        <w:rPr>
+          <w:bCs/>
+        </w:rPr>
+      </w:pPr>
+    </w:p>
+    <w:p>
+      <w:pPr>
+        <w:autoSpaceDE w:val="0"/>
+        <w:autoSpaceDN w:val="0"/>
+        <w:adjustRightInd w:val="0"/>
+        <w:spacing w:line="240" w:lineRule="auto"/>
+        <w:ind w:left="1440" w:hanging="720"/>
+        <w:rPr>
+          <w:bCs/>
+        </w:rPr>
+      </w:pPr>
+      <w:r>
+        <w:rPr>
+          <w:bCs/>
+        </w:rPr>
+        <w:t>2022</w:t>
+      </w:r>
+      <w:r>
+        <w:rPr>
+          <w:bCs/>
+        </w:rPr>
+        <w:tab/>
+        <w:t xml:space="preserve">American Society of </w:t>
+      </w:r>
+      <w:proofErr w:type="spellStart"/>
+      <w:r>
+        <w:rPr>
+          <w:bCs/>
+        </w:rPr>
+        <w:t>Mammalog</w:t>
+      </w:r>
+      <w:r>
+        <w:rPr>
+          <w:bCs/>
+        </w:rPr>
+        <w:t>i</w:t>
+      </w:r>
+      <w:r>
+        <w:rPr>
+          <w:bCs/>
+        </w:rPr>
+        <w:t>sts</w:t>
+      </w:r>
+      <w:proofErr w:type="spellEnd"/>
+      <w:r>
+        <w:rPr>
+          <w:bCs/>
+        </w:rPr>
+        <w:t xml:space="preserve"> Annual Meeting. </w:t>
+      </w:r>
+      <w:r>
+        <w:rPr>
+          <w:bCs/>
+        </w:rPr>
+        <w:t>The impact of oral rabies vaccination targeting raccoons across a development intensity gradient in Burlington, Vermont, USA, 2015-2017</w:t>
+      </w:r>
+      <w:r>
+        <w:rPr>
+          <w:bCs/>
+        </w:rPr>
+        <w:t>. Talk.</w:t>
+      </w:r>
+    </w:p>
+    <w:p>
+      <w:pPr>
+        <w:autoSpaceDE w:val="0"/>
+        <w:autoSpaceDN w:val="0"/>
+        <w:adjustRightInd w:val="0"/>
+        <w:spacing w:line="240" w:lineRule="auto"/>
+        <w:ind w:left="1440" w:hanging="720"/>
         <w:rPr>
           <w:bCs/>
         </w:rPr>
@@ -677,6 +821,7 @@
         <w:rPr>
           <w:bCs/>
         </w:rPr>
+        <w:lastRenderedPageBreak/>
         <w:t>2021</w:t>
       </w:r>
       <w:r>
@@ -690,7 +835,21 @@
         <w:rPr>
           <w:bCs/>
         </w:rPr>
-        <w:t>Dealing with nondetection: ecologically informed priors improve Bayesian model estimates of missing species</w:t>
+        <w:t xml:space="preserve">Dealing with </w:t>
+      </w:r>
+      <w:proofErr w:type="spellStart"/>
+      <w:r>
+        <w:rPr>
+          <w:bCs/>
+        </w:rPr>
+        <w:t>nondetection</w:t>
+      </w:r>
+      <w:proofErr w:type="spellEnd"/>
+      <w:r>
+        <w:rPr>
+          <w:bCs/>
+        </w:rPr>
+        <w:t>: ecologically informed priors improve Bayesian model estimates of missing species</w:t>
       </w:r>
       <w:r>
         <w:rPr>
@@ -733,13 +892,41 @@
           <w:bCs/>
         </w:rPr>
         <w:tab/>
-        <w:t xml:space="preserve">American Society of Mammalogists Annual Meeting (Virtual). </w:t>
-      </w:r>
-      <w:r>
-        <w:rPr>
-          <w:bCs/>
-        </w:rPr>
-        <w:t>Dealing with nondetection: ecologically informed priors improve Bayesian model estimates of missing species</w:t>
+        <w:t xml:space="preserve">American Society of </w:t>
+      </w:r>
+      <w:proofErr w:type="spellStart"/>
+      <w:r>
+        <w:rPr>
+          <w:bCs/>
+        </w:rPr>
+        <w:t>Mammalogists</w:t>
+      </w:r>
+      <w:proofErr w:type="spellEnd"/>
+      <w:r>
+        <w:rPr>
+          <w:bCs/>
+        </w:rPr>
+        <w:t xml:space="preserve"> Annual Meeting (Virtual). </w:t>
+      </w:r>
+      <w:r>
+        <w:rPr>
+          <w:bCs/>
+        </w:rPr>
+        <w:t xml:space="preserve">Dealing with </w:t>
+      </w:r>
+      <w:proofErr w:type="spellStart"/>
+      <w:r>
+        <w:rPr>
+          <w:bCs/>
+        </w:rPr>
+        <w:t>nondetection</w:t>
+      </w:r>
+      <w:proofErr w:type="spellEnd"/>
+      <w:r>
+        <w:rPr>
+          <w:bCs/>
+        </w:rPr>
+        <w:t>: ecologically informed priors improve Bayesian model estimates of missing species</w:t>
       </w:r>
       <w:r>
         <w:rPr>
@@ -855,7 +1042,21 @@
           <w:bCs/>
         </w:rPr>
         <w:tab/>
-        <w:t>American Society of Mammalogists Annual Meeting.</w:t>
+        <w:t xml:space="preserve">American Society of </w:t>
+      </w:r>
+      <w:proofErr w:type="spellStart"/>
+      <w:r>
+        <w:rPr>
+          <w:bCs/>
+        </w:rPr>
+        <w:t>Mammalogists</w:t>
+      </w:r>
+      <w:proofErr w:type="spellEnd"/>
+      <w:r>
+        <w:rPr>
+          <w:bCs/>
+        </w:rPr>
+        <w:t xml:space="preserve"> Annual Meeting.</w:t>
       </w:r>
       <w:r>
         <w:rPr>
@@ -971,7 +1172,21 @@
           <w:bCs/>
         </w:rPr>
         <w:tab/>
-        <w:t xml:space="preserve">American Society of Mammalogists Annual Meeting. Applying island biogeography to small mammals while accounting for imperfect detection. </w:t>
+        <w:t xml:space="preserve">American Society of </w:t>
+      </w:r>
+      <w:proofErr w:type="spellStart"/>
+      <w:r>
+        <w:rPr>
+          <w:bCs/>
+        </w:rPr>
+        <w:t>Mammalogists</w:t>
+      </w:r>
+      <w:proofErr w:type="spellEnd"/>
+      <w:r>
+        <w:rPr>
+          <w:bCs/>
+        </w:rPr>
+        <w:t xml:space="preserve"> Annual Meeting. Applying island biogeography to small mammals while accounting for imperfect detection. </w:t>
       </w:r>
       <w:r>
         <w:rPr>
@@ -1020,7 +1235,21 @@
           <w:bCs/>
         </w:rPr>
         <w:tab/>
-        <w:t xml:space="preserve">Central Plains Society of Mammalogists Annual Meeting. Island biogeography of small mammals in the Ozark glades. </w:t>
+        <w:t xml:space="preserve">Central Plains Society of </w:t>
+      </w:r>
+      <w:proofErr w:type="spellStart"/>
+      <w:r>
+        <w:rPr>
+          <w:bCs/>
+        </w:rPr>
+        <w:t>Mammalogists</w:t>
+      </w:r>
+      <w:proofErr w:type="spellEnd"/>
+      <w:r>
+        <w:rPr>
+          <w:bCs/>
+        </w:rPr>
+        <w:t xml:space="preserve"> Annual Meeting. Island biogeography of small mammals in the Ozark glades. </w:t>
       </w:r>
       <w:r>
         <w:rPr>
@@ -1069,7 +1298,21 @@
           <w:bCs/>
         </w:rPr>
         <w:tab/>
-        <w:t>American Society of Mammalogists Annual Meeting. Island</w:t>
+        <w:t xml:space="preserve">American Society of </w:t>
+      </w:r>
+      <w:proofErr w:type="spellStart"/>
+      <w:r>
+        <w:rPr>
+          <w:bCs/>
+        </w:rPr>
+        <w:t>Mammalogists</w:t>
+      </w:r>
+      <w:proofErr w:type="spellEnd"/>
+      <w:r>
+        <w:rPr>
+          <w:bCs/>
+        </w:rPr>
+        <w:t xml:space="preserve"> Annual Meeting. Island</w:t>
       </w:r>
       <w:r>
         <w:rPr>
@@ -1165,7 +1408,15 @@
         <w:t xml:space="preserve"> Workshop</w:t>
       </w:r>
       <w:r>
-        <w:t>: Small Mammal Parasite Sampling, Preservation, and Identification. American Society of Mammalogists Annual Meeting.</w:t>
+        <w:t xml:space="preserve">: Small Mammal Parasite Sampling, Preservation, and Identification. American Society of </w:t>
+      </w:r>
+      <w:proofErr w:type="spellStart"/>
+      <w:r>
+        <w:t>Mammalogists</w:t>
+      </w:r>
+      <w:proofErr w:type="spellEnd"/>
+      <w:r>
+        <w:t xml:space="preserve"> Annual Meeting.</w:t>
       </w:r>
     </w:p>
     <w:p>
@@ -1297,7 +1548,19 @@
         <w:t xml:space="preserve"> </w:t>
       </w:r>
       <w:r>
-        <w:t>Students also learn the principles and skills necessary for managing and analyzing data, including but not limited to cleaning data, planning and executing an analysis, and data visualization. Students apply these skills to existing datasets from the realms of ecology</w:t>
+        <w:t xml:space="preserve">Students also learn the principles and skills necessary for managing and analyzing data, including but not limited to </w:t>
+      </w:r>
+      <w:r>
+        <w:lastRenderedPageBreak/>
+        <w:t xml:space="preserve">cleaning data, </w:t>
+      </w:r>
+      <w:proofErr w:type="gramStart"/>
+      <w:r>
+        <w:t>planning</w:t>
+      </w:r>
+      <w:proofErr w:type="gramEnd"/>
+      <w:r>
+        <w:t xml:space="preserve"> and executing an analysis, and data visualization. Students apply these skills to existing datasets from the realms of ecology</w:t>
       </w:r>
       <w:r>
         <w:t xml:space="preserve"> and public health</w:t>
@@ -1392,13 +1655,29 @@
           <w:bCs/>
           <w:iCs/>
         </w:rPr>
-        <w:t xml:space="preserve"> students a variety of computational tools to make analysis, writing, and presentations more efficient and attractive, including R, plain-text editors, markdown, github, regular expressions, and shell commands. Additionally, students learn </w:t>
-      </w:r>
+        <w:t xml:space="preserve"> students a variety of computational tools to make analysis, writing, and presentations more efficient and attractive, including R, plain-text editors, markdown, </w:t>
+      </w:r>
+      <w:proofErr w:type="spellStart"/>
       <w:r>
         <w:rPr>
           <w:bCs/>
           <w:iCs/>
         </w:rPr>
+        <w:t>github</w:t>
+      </w:r>
+      <w:proofErr w:type="spellEnd"/>
+      <w:r>
+        <w:rPr>
+          <w:bCs/>
+          <w:iCs/>
+        </w:rPr>
+        <w:t xml:space="preserve">, regular expressions, and shell commands. Additionally, students learn </w:t>
+      </w:r>
+      <w:r>
+        <w:rPr>
+          <w:bCs/>
+          <w:iCs/>
+        </w:rPr>
         <w:t>h</w:t>
       </w:r>
       <w:r>
@@ -1406,15 +1685,7 @@
           <w:bCs/>
           <w:iCs/>
         </w:rPr>
-        <w:t xml:space="preserve">ow to use probability distributions, </w:t>
-      </w:r>
-      <w:r>
-        <w:rPr>
-          <w:bCs/>
-          <w:iCs/>
-        </w:rPr>
-        <w:lastRenderedPageBreak/>
-        <w:t>simulate data, recognize, use, and analyze 4 archetypal experimental designs for biologists, apply them to real and simulated data, and create publication quality graphs with the ggplot2() package in R.</w:t>
+        <w:t>ow to use probability distributions, simulate data, recognize, use, and analyze 4 archetypal experimental designs for biologists, apply them to real and simulated data, and create publication quality graphs with the ggplot2() package in R.</w:t>
       </w:r>
       <w:r>
         <w:rPr>
@@ -1745,8 +2016,16 @@
         <w:rPr>
           <w:bCs/>
         </w:rPr>
-        <w:t>/mesocarnivore</w:t>
-      </w:r>
+        <w:t>/</w:t>
+      </w:r>
+      <w:proofErr w:type="spellStart"/>
+      <w:r>
+        <w:rPr>
+          <w:bCs/>
+        </w:rPr>
+        <w:t>mesocarnivore</w:t>
+      </w:r>
+      <w:proofErr w:type="spellEnd"/>
       <w:r>
         <w:rPr>
           <w:bCs/>
@@ -1829,6 +2108,7 @@
         <w:spacing w:line="240" w:lineRule="auto"/>
       </w:pPr>
       <w:r>
+        <w:lastRenderedPageBreak/>
         <w:t>Tracked alligator snapping turtles using radiotelemetry. Collected environmental data. Operated small-engine boat in adverse weather conditions.</w:t>
       </w:r>
     </w:p>
@@ -1911,21 +2191,8 @@
         <w:spacing w:line="240" w:lineRule="auto"/>
       </w:pPr>
       <w:r>
-        <w:lastRenderedPageBreak/>
         <w:t>Animal Husbandry. Cared for various exotic animals, such as dingoes, goannas, koalas, emus, etc. under the supervision of zoo staff.</w:t>
       </w:r>
-    </w:p>
-    <w:p>
-      <w:pPr>
-        <w:autoSpaceDE w:val="0"/>
-        <w:autoSpaceDN w:val="0"/>
-        <w:adjustRightInd w:val="0"/>
-        <w:spacing w:line="240" w:lineRule="auto"/>
-        <w:rPr>
-          <w:b/>
-          <w:bCs/>
-        </w:rPr>
-      </w:pPr>
     </w:p>
     <w:p>
       <w:pPr>
@@ -1978,8 +2245,13 @@
         <w:t xml:space="preserve">Computer Skills: </w:t>
       </w:r>
       <w:r>
-        <w:t>R, OpenBUGS</w:t>
-      </w:r>
+        <w:t xml:space="preserve">R, </w:t>
+      </w:r>
+      <w:proofErr w:type="spellStart"/>
+      <w:r>
+        <w:t>OpenBUGS</w:t>
+      </w:r>
+      <w:proofErr w:type="spellEnd"/>
       <w:r>
         <w:t>/JAGS</w:t>
       </w:r>
@@ -2073,7 +2345,15 @@
         </w:rPr>
       </w:pPr>
       <w:r>
-        <w:t>American Society of Mammalogists Grant-in-Aid of Research (2020-2021, 1500 USD)</w:t>
+        <w:t xml:space="preserve">American Society of </w:t>
+      </w:r>
+      <w:proofErr w:type="spellStart"/>
+      <w:r>
+        <w:t>Mammalogists</w:t>
+      </w:r>
+      <w:proofErr w:type="spellEnd"/>
+      <w:r>
+        <w:t xml:space="preserve"> Grant-in-Aid of Research (2020-2021, 1500 USD)</w:t>
       </w:r>
     </w:p>
     <w:p>
@@ -2171,10 +2451,15 @@
         </w:rPr>
       </w:pPr>
       <w:r>
-        <w:rPr>
-          <w:bCs/>
-        </w:rPr>
-        <w:t>American Society of Mammalogists Annie M. Alexander Award (2018)</w:t>
+        <w:t xml:space="preserve">American Society of </w:t>
+      </w:r>
+      <w:proofErr w:type="spellStart"/>
+      <w:r>
+        <w:t>Mammalogists</w:t>
+      </w:r>
+      <w:proofErr w:type="spellEnd"/>
+      <w:r>
+        <w:t xml:space="preserve"> Student Travel Award (2022)</w:t>
       </w:r>
     </w:p>
     <w:p>
@@ -2189,11 +2474,29 @@
         <w:adjustRightInd w:val="0"/>
         <w:spacing w:line="240" w:lineRule="auto"/>
         <w:rPr>
-          <w:rFonts w:ascii="Symbol" w:hAnsi="Symbol" w:cs="Symbol"/>
-        </w:rPr>
-      </w:pPr>
-      <w:r>
-        <w:t>Central Plains Society of Mammalogists Best Talk by a Master’s Student (2017)</w:t>
+          <w:b/>
+          <w:bCs/>
+        </w:rPr>
+      </w:pPr>
+      <w:r>
+        <w:rPr>
+          <w:bCs/>
+        </w:rPr>
+        <w:t xml:space="preserve">American Society of </w:t>
+      </w:r>
+      <w:proofErr w:type="spellStart"/>
+      <w:r>
+        <w:rPr>
+          <w:bCs/>
+        </w:rPr>
+        <w:t>Mammalogists</w:t>
+      </w:r>
+      <w:proofErr w:type="spellEnd"/>
+      <w:r>
+        <w:rPr>
+          <w:bCs/>
+        </w:rPr>
+        <w:t xml:space="preserve"> Annie M. Alexander Award (2018)</w:t>
       </w:r>
     </w:p>
     <w:p>
@@ -2207,9 +2510,28 @@
         <w:autoSpaceDN w:val="0"/>
         <w:adjustRightInd w:val="0"/>
         <w:spacing w:line="240" w:lineRule="auto"/>
-      </w:pPr>
-      <w:r>
-        <w:t>American Society of Mammalogists Student Travel Award (2017)</w:t>
+        <w:rPr>
+          <w:rFonts w:ascii="Symbol" w:hAnsi="Symbol" w:cs="Symbol"/>
+        </w:rPr>
+      </w:pPr>
+      <w:r>
+        <w:t xml:space="preserve">Central Plains Society of </w:t>
+      </w:r>
+      <w:proofErr w:type="spellStart"/>
+      <w:r>
+        <w:t>Mammalogists</w:t>
+      </w:r>
+      <w:proofErr w:type="spellEnd"/>
+      <w:r>
+        <w:t xml:space="preserve"> Best Talk by a </w:t>
+      </w:r>
+      <w:proofErr w:type="gramStart"/>
+      <w:r>
+        <w:t>Master’s</w:t>
+      </w:r>
+      <w:proofErr w:type="gramEnd"/>
+      <w:r>
+        <w:t xml:space="preserve"> Student (2017)</w:t>
       </w:r>
     </w:p>
     <w:p>
@@ -2225,7 +2547,15 @@
         <w:spacing w:line="240" w:lineRule="auto"/>
       </w:pPr>
       <w:r>
-        <w:t>Missouri State General Biology Scholarship (2017)</w:t>
+        <w:t xml:space="preserve">American Society of </w:t>
+      </w:r>
+      <w:proofErr w:type="spellStart"/>
+      <w:r>
+        <w:t>Mammalogists</w:t>
+      </w:r>
+      <w:proofErr w:type="spellEnd"/>
+      <w:r>
+        <w:t xml:space="preserve"> Student Travel Award (2017)</w:t>
       </w:r>
     </w:p>
     <w:p>
@@ -2241,7 +2571,7 @@
         <w:spacing w:line="240" w:lineRule="auto"/>
       </w:pPr>
       <w:r>
-        <w:t>Missouri State University Graduate Thesis Funding Award (2016)</w:t>
+        <w:t>Missouri State General Biology Scholarship (2017)</w:t>
       </w:r>
     </w:p>
     <w:p>
@@ -2257,7 +2587,165 @@
         <w:spacing w:line="240" w:lineRule="auto"/>
       </w:pPr>
       <w:r>
-        <w:t>Foundation for Global Scholars Underrepresented in Study Abroad Scholarship (2015)</w:t>
+        <w:t>Missouri State University Graduate Thesis Funding Award (2016)</w:t>
+      </w:r>
+    </w:p>
+    <w:p>
+      <w:pPr>
+        <w:autoSpaceDE w:val="0"/>
+        <w:autoSpaceDN w:val="0"/>
+        <w:adjustRightInd w:val="0"/>
+        <w:spacing w:line="240" w:lineRule="auto"/>
+      </w:pPr>
+    </w:p>
+    <w:p>
+      <w:pPr>
+        <w:autoSpaceDE w:val="0"/>
+        <w:autoSpaceDN w:val="0"/>
+        <w:adjustRightInd w:val="0"/>
+        <w:spacing w:line="240" w:lineRule="auto"/>
+        <w:rPr>
+          <w:b/>
+          <w:bCs/>
+        </w:rPr>
+      </w:pPr>
+      <w:r>
+        <w:rPr>
+          <w:b/>
+          <w:bCs/>
+        </w:rPr>
+        <w:t>SERVICE</w:t>
+      </w:r>
+    </w:p>
+    <w:p>
+      <w:pPr>
+        <w:autoSpaceDE w:val="0"/>
+        <w:autoSpaceDN w:val="0"/>
+        <w:adjustRightInd w:val="0"/>
+        <w:spacing w:line="240" w:lineRule="auto"/>
+        <w:rPr>
+          <w:b/>
+          <w:bCs/>
+        </w:rPr>
+      </w:pPr>
+    </w:p>
+    <w:p>
+      <w:pPr>
+        <w:autoSpaceDE w:val="0"/>
+        <w:autoSpaceDN w:val="0"/>
+        <w:adjustRightInd w:val="0"/>
+        <w:spacing w:line="240" w:lineRule="auto"/>
+      </w:pPr>
+      <w:r>
+        <w:t xml:space="preserve">American Society of </w:t>
+      </w:r>
+      <w:proofErr w:type="spellStart"/>
+      <w:r>
+        <w:t>Mammalogists</w:t>
+      </w:r>
+      <w:proofErr w:type="spellEnd"/>
+      <w:r>
+        <w:t xml:space="preserve"> Human Diversity Committee Member (2022–Present)</w:t>
+      </w:r>
+    </w:p>
+    <w:p>
+      <w:pPr>
+        <w:autoSpaceDE w:val="0"/>
+        <w:autoSpaceDN w:val="0"/>
+        <w:adjustRightInd w:val="0"/>
+        <w:spacing w:line="240" w:lineRule="auto"/>
+      </w:pPr>
+    </w:p>
+    <w:p>
+      <w:pPr>
+        <w:autoSpaceDE w:val="0"/>
+        <w:autoSpaceDN w:val="0"/>
+        <w:adjustRightInd w:val="0"/>
+        <w:spacing w:line="240" w:lineRule="auto"/>
+      </w:pPr>
+      <w:r>
+        <w:t>Manuscripts Reviewed</w:t>
+      </w:r>
+      <w:r>
+        <w:t>:</w:t>
+      </w:r>
+    </w:p>
+    <w:p>
+      <w:pPr>
+        <w:autoSpaceDE w:val="0"/>
+        <w:autoSpaceDN w:val="0"/>
+        <w:adjustRightInd w:val="0"/>
+        <w:spacing w:line="240" w:lineRule="auto"/>
+      </w:pPr>
+    </w:p>
+    <w:p>
+      <w:pPr>
+        <w:autoSpaceDE w:val="0"/>
+        <w:autoSpaceDN w:val="0"/>
+        <w:adjustRightInd w:val="0"/>
+        <w:spacing w:line="240" w:lineRule="auto"/>
+        <w:ind w:left="720"/>
+        <w:rPr>
+          <w:i/>
+          <w:iCs/>
+        </w:rPr>
+      </w:pPr>
+      <w:r>
+        <w:t>2022</w:t>
+      </w:r>
+      <w:r>
+        <w:tab/>
+      </w:r>
+      <w:r>
+        <w:rPr>
+          <w:i/>
+          <w:iCs/>
+        </w:rPr>
+        <w:t>Ecology</w:t>
+      </w:r>
+    </w:p>
+    <w:p>
+      <w:pPr>
+        <w:autoSpaceDE w:val="0"/>
+        <w:autoSpaceDN w:val="0"/>
+        <w:adjustRightInd w:val="0"/>
+        <w:spacing w:line="240" w:lineRule="auto"/>
+        <w:ind w:left="720"/>
+      </w:pPr>
+      <w:r>
+        <w:t>2020</w:t>
+      </w:r>
+      <w:r>
+        <w:tab/>
+      </w:r>
+      <w:r>
+        <w:rPr>
+          <w:i/>
+          <w:iCs/>
+        </w:rPr>
+        <w:t>Agriculture, Ecosystems, and Environment; Ecological Monographs</w:t>
+      </w:r>
+    </w:p>
+    <w:p>
+      <w:pPr>
+        <w:autoSpaceDE w:val="0"/>
+        <w:autoSpaceDN w:val="0"/>
+        <w:adjustRightInd w:val="0"/>
+        <w:spacing w:line="240" w:lineRule="auto"/>
+        <w:ind w:left="720"/>
+      </w:pPr>
+      <w:r>
+        <w:t>2019</w:t>
+      </w:r>
+      <w:r>
+        <w:tab/>
+      </w:r>
+      <w:r>
+        <w:rPr>
+          <w:i/>
+          <w:iCs/>
+        </w:rPr>
+        <w:t xml:space="preserve">Theoretical Ecology </w:t>
       </w:r>
     </w:p>
     <w:p>
@@ -2308,8 +2796,13 @@
         </w:rPr>
       </w:pPr>
       <w:r>
-        <w:t>American Society of Mammalogists</w:t>
-      </w:r>
+        <w:t xml:space="preserve">American Society of </w:t>
+      </w:r>
+      <w:proofErr w:type="spellStart"/>
+      <w:r>
+        <w:t>Mammalogists</w:t>
+      </w:r>
+      <w:proofErr w:type="spellEnd"/>
     </w:p>
     <w:p>
       <w:pPr>
@@ -2362,7 +2855,7 @@
 </file>
 
 <file path=word/numbering.xml><?xml version="1.0" encoding="utf-8"?>
-<w:numbering xmlns:wpc="http://schemas.microsoft.com/office/word/2010/wordprocessingCanvas" xmlns:cx="http://schemas.microsoft.com/office/drawing/2014/chartex" xmlns:cx1="http://schemas.microsoft.com/office/drawing/2015/9/8/chartex" xmlns:cx2="http://schemas.microsoft.com/office/drawing/2015/10/21/chartex" xmlns:cx3="http://schemas.microsoft.com/office/drawing/2016/5/9/chartex" xmlns:cx4="http://schemas.microsoft.com/office/drawing/2016/5/10/chartex" xmlns:cx5="http://schemas.microsoft.com/office/drawing/2016/5/11/chartex" xmlns:cx6="http://schemas.microsoft.com/office/drawing/2016/5/12/chartex" xmlns:cx7="http://schemas.microsoft.com/office/drawing/2016/5/13/chartex" xmlns:cx8="http://schemas.microsoft.com/office/drawing/2016/5/14/chartex" xmlns:mc="http://schemas.openxmlformats.org/markup-compatibility/2006" xmlns:aink="http://schemas.microsoft.com/office/drawing/2016/ink" xmlns:am3d="http://schemas.microsoft.com/office/drawing/2017/model3d" xmlns:o="urn:schemas-microsoft-com:office:office" xmlns:r="http://schemas.openxmlformats.org/officeDocument/2006/relationships" xmlns:m="http://schemas.openxmlformats.org/officeDocument/2006/math" xmlns:v="urn:schemas-microsoft-com:vml" xmlns:wp14="http://schemas.microsoft.com/office/word/2010/wordprocessingDrawing" xmlns:wp="http://schemas.openxmlformats.org/drawingml/2006/wordprocessingDrawing" xmlns:w10="urn:schemas-microsoft-com:office:word" xmlns:w="http://schemas.openxmlformats.org/wordprocessingml/2006/main" xmlns:w14="http://schemas.microsoft.com/office/word/2010/wordml" xmlns:w15="http://schemas.microsoft.com/office/word/2012/wordml" xmlns:w16cex="http://schemas.microsoft.com/office/word/2018/wordml/cex" xmlns:w16cid="http://schemas.microsoft.com/office/word/2016/wordml/cid" xmlns:w16="http://schemas.microsoft.com/office/word/2018/wordml" xmlns:w16sdtdh="http://schemas.microsoft.com/office/word/2020/wordml/sdtdatahash" xmlns:w16se="http://schemas.microsoft.com/office/word/2015/wordml/symex" xmlns:wpg="http://schemas.microsoft.com/office/word/2010/wordprocessingGroup" xmlns:wpi="http://schemas.microsoft.com/office/word/2010/wordprocessingInk" xmlns:wne="http://schemas.microsoft.com/office/word/2006/wordml" xmlns:wps="http://schemas.microsoft.com/office/word/2010/wordprocessingShape" mc:Ignorable="w14 w15 w16se w16cid w16 w16cex w16sdtdh wp14">
+<w:numbering xmlns:wpc="http://schemas.microsoft.com/office/word/2010/wordprocessingCanvas" xmlns:cx="http://schemas.microsoft.com/office/drawing/2014/chartex" xmlns:cx1="http://schemas.microsoft.com/office/drawing/2015/9/8/chartex" xmlns:cx2="http://schemas.microsoft.com/office/drawing/2015/10/21/chartex" xmlns:cx3="http://schemas.microsoft.com/office/drawing/2016/5/9/chartex" xmlns:cx4="http://schemas.microsoft.com/office/drawing/2016/5/10/chartex" xmlns:cx5="http://schemas.microsoft.com/office/drawing/2016/5/11/chartex" xmlns:cx6="http://schemas.microsoft.com/office/drawing/2016/5/12/chartex" xmlns:cx7="http://schemas.microsoft.com/office/drawing/2016/5/13/chartex" xmlns:cx8="http://schemas.microsoft.com/office/drawing/2016/5/14/chartex" xmlns:mc="http://schemas.openxmlformats.org/markup-compatibility/2006" xmlns:aink="http://schemas.microsoft.com/office/drawing/2016/ink" xmlns:am3d="http://schemas.microsoft.com/office/drawing/2017/model3d" xmlns:o="urn:schemas-microsoft-com:office:office" xmlns:oel="http://schemas.microsoft.com/office/2019/extlst" xmlns:r="http://schemas.openxmlformats.org/officeDocument/2006/relationships" xmlns:m="http://schemas.openxmlformats.org/officeDocument/2006/math" xmlns:v="urn:schemas-microsoft-com:vml" xmlns:wp14="http://schemas.microsoft.com/office/word/2010/wordprocessingDrawing" xmlns:wp="http://schemas.openxmlformats.org/drawingml/2006/wordprocessingDrawing" xmlns:w10="urn:schemas-microsoft-com:office:word" xmlns:w="http://schemas.openxmlformats.org/wordprocessingml/2006/main" xmlns:w14="http://schemas.microsoft.com/office/word/2010/wordml" xmlns:w15="http://schemas.microsoft.com/office/word/2012/wordml" xmlns:w16cex="http://schemas.microsoft.com/office/word/2018/wordml/cex" xmlns:w16cid="http://schemas.microsoft.com/office/word/2016/wordml/cid" xmlns:w16="http://schemas.microsoft.com/office/word/2018/wordml" xmlns:w16sdtdh="http://schemas.microsoft.com/office/word/2020/wordml/sdtdatahash" xmlns:w16se="http://schemas.microsoft.com/office/word/2015/wordml/symex" xmlns:wpg="http://schemas.microsoft.com/office/word/2010/wordprocessingGroup" xmlns:wpi="http://schemas.microsoft.com/office/word/2010/wordprocessingInk" xmlns:wne="http://schemas.microsoft.com/office/word/2006/wordml" xmlns:wps="http://schemas.microsoft.com/office/word/2010/wordprocessingShape" mc:Ignorable="w14 w15 w16se w16cid w16 w16cex w16sdtdh wp14">
   <w:abstractNum w:abstractNumId="0" w15:restartNumberingAfterBreak="0">
     <w:nsid w:val="0A742F19"/>
     <w:multiLevelType w:val="hybridMultilevel"/>
@@ -4171,52 +4664,52 @@
       </w:rPr>
     </w:lvl>
   </w:abstractNum>
-  <w:num w:numId="1">
+  <w:num w:numId="1" w16cid:durableId="157698222">
     <w:abstractNumId w:val="11"/>
   </w:num>
-  <w:num w:numId="2">
+  <w:num w:numId="2" w16cid:durableId="550001414">
     <w:abstractNumId w:val="6"/>
   </w:num>
-  <w:num w:numId="3">
+  <w:num w:numId="3" w16cid:durableId="1448621067">
     <w:abstractNumId w:val="10"/>
   </w:num>
-  <w:num w:numId="4">
+  <w:num w:numId="4" w16cid:durableId="652878204">
     <w:abstractNumId w:val="3"/>
   </w:num>
-  <w:num w:numId="5">
+  <w:num w:numId="5" w16cid:durableId="1183932762">
     <w:abstractNumId w:val="14"/>
   </w:num>
-  <w:num w:numId="6">
+  <w:num w:numId="6" w16cid:durableId="1737820583">
     <w:abstractNumId w:val="13"/>
   </w:num>
-  <w:num w:numId="7">
+  <w:num w:numId="7" w16cid:durableId="784422945">
     <w:abstractNumId w:val="5"/>
   </w:num>
-  <w:num w:numId="8">
+  <w:num w:numId="8" w16cid:durableId="1901087001">
     <w:abstractNumId w:val="8"/>
   </w:num>
-  <w:num w:numId="9">
+  <w:num w:numId="9" w16cid:durableId="1856190524">
     <w:abstractNumId w:val="7"/>
   </w:num>
-  <w:num w:numId="10">
+  <w:num w:numId="10" w16cid:durableId="2122459189">
     <w:abstractNumId w:val="0"/>
   </w:num>
-  <w:num w:numId="11">
+  <w:num w:numId="11" w16cid:durableId="609165986">
     <w:abstractNumId w:val="9"/>
   </w:num>
-  <w:num w:numId="12">
+  <w:num w:numId="12" w16cid:durableId="1460762063">
     <w:abstractNumId w:val="2"/>
   </w:num>
-  <w:num w:numId="13">
+  <w:num w:numId="13" w16cid:durableId="1970235529">
     <w:abstractNumId w:val="4"/>
   </w:num>
-  <w:num w:numId="14">
+  <w:num w:numId="14" w16cid:durableId="395052394">
     <w:abstractNumId w:val="12"/>
   </w:num>
-  <w:num w:numId="15">
+  <w:num w:numId="15" w16cid:durableId="918297613">
     <w:abstractNumId w:val="1"/>
   </w:num>
-  <w:num w:numId="16">
+  <w:num w:numId="16" w16cid:durableId="1913200804">
     <w:abstractNumId w:val="15"/>
   </w:num>
 </w:numbering>

</xml_diff>

<commit_message>
updated CV; pubs list
</commit_message>
<xml_diff>
--- a/Beasley_CV.docx
+++ b/Beasley_CV.docx
@@ -164,8 +164,17 @@
           <w:b/>
           <w:bCs/>
         </w:rPr>
-        <w:t>Advisor: Nicholas Gotelli</w:t>
-      </w:r>
+        <w:t xml:space="preserve">Advisor: Nicholas </w:t>
+      </w:r>
+      <w:proofErr w:type="spellStart"/>
+      <w:r>
+        <w:rPr>
+          <w:b/>
+          <w:bCs/>
+        </w:rPr>
+        <w:t>Gotelli</w:t>
+      </w:r>
+      <w:proofErr w:type="spellEnd"/>
     </w:p>
     <w:p>
       <w:pPr>
@@ -183,11 +192,19 @@
           <w:bCs/>
         </w:rPr>
       </w:pPr>
-      <w:r>
-        <w:rPr>
-          <w:bCs/>
-        </w:rPr>
-        <w:t>QuEST Trainee</w:t>
+      <w:proofErr w:type="spellStart"/>
+      <w:r>
+        <w:rPr>
+          <w:bCs/>
+        </w:rPr>
+        <w:t>QuEST</w:t>
+      </w:r>
+      <w:proofErr w:type="spellEnd"/>
+      <w:r>
+        <w:rPr>
+          <w:bCs/>
+        </w:rPr>
+        <w:t xml:space="preserve"> Trainee</w:t>
       </w:r>
     </w:p>
     <w:p>
@@ -210,7 +227,21 @@
         <w:rPr>
           <w:bCs/>
         </w:rPr>
-        <w:t>Vertebrate Collections Manager: Zadock Thompson Natural History Collections</w:t>
+        <w:t xml:space="preserve">Vertebrate Collections Manager: </w:t>
+      </w:r>
+      <w:proofErr w:type="spellStart"/>
+      <w:r>
+        <w:rPr>
+          <w:bCs/>
+        </w:rPr>
+        <w:t>Zadock</w:t>
+      </w:r>
+      <w:proofErr w:type="spellEnd"/>
+      <w:r>
+        <w:rPr>
+          <w:bCs/>
+        </w:rPr>
+        <w:t xml:space="preserve"> Thompson Natural History Collections</w:t>
       </w:r>
     </w:p>
     <w:p>
@@ -431,7 +462,21 @@
         <w:rPr>
           <w:bCs/>
         </w:rPr>
-        <w:t>, Aristizábal, N., Bueno, E.</w:t>
+        <w:t xml:space="preserve">, </w:t>
+      </w:r>
+      <w:proofErr w:type="spellStart"/>
+      <w:r>
+        <w:rPr>
+          <w:bCs/>
+        </w:rPr>
+        <w:t>Aristizábal</w:t>
+      </w:r>
+      <w:proofErr w:type="spellEnd"/>
+      <w:r>
+        <w:rPr>
+          <w:bCs/>
+        </w:rPr>
+        <w:t>, N., Bueno, E.</w:t>
       </w:r>
       <w:r>
         <w:rPr>
@@ -574,7 +619,21 @@
         <w:rPr>
           <w:bCs/>
         </w:rPr>
-        <w:t xml:space="preserve">Beasley, E.M., Nelson, K.M., Slate, D., Gilbert, A., Pogmore, F., Chipman, R.B., and Davis, A.J. The impact of oral rabies vaccination targeting raccoons across a development intensity gradient in Burlington, Vermont, USA, 2015-2017. In </w:t>
+        <w:t xml:space="preserve">Beasley, E.M., Nelson, K.M., Slate, D., Gilbert, A., </w:t>
+      </w:r>
+      <w:proofErr w:type="spellStart"/>
+      <w:r>
+        <w:rPr>
+          <w:bCs/>
+        </w:rPr>
+        <w:t>Pogmore</w:t>
+      </w:r>
+      <w:proofErr w:type="spellEnd"/>
+      <w:r>
+        <w:rPr>
+          <w:bCs/>
+        </w:rPr>
+        <w:t xml:space="preserve">, F., Chipman, R.B., and Davis, A.J. The impact of oral rabies vaccination targeting raccoons across a development intensity gradient in Burlington, Vermont, USA, 2015-2017. In </w:t>
       </w:r>
       <w:r>
         <w:rPr>
@@ -612,6 +671,8 @@
         <w:ind w:left="720" w:hanging="720"/>
         <w:rPr>
           <w:bCs/>
+          <w:i/>
+          <w:iCs/>
         </w:rPr>
       </w:pPr>
       <w:r>
@@ -636,7 +697,21 @@
         <w:rPr>
           <w:bCs/>
         </w:rPr>
-        <w:t>revision.</w:t>
+        <w:t>revi</w:t>
+      </w:r>
+      <w:r>
+        <w:rPr>
+          <w:bCs/>
+        </w:rPr>
+        <w:t xml:space="preserve">ew at </w:t>
+      </w:r>
+      <w:r>
+        <w:rPr>
+          <w:bCs/>
+          <w:i/>
+          <w:iCs/>
+        </w:rPr>
+        <w:t>Ecological Applications.</w:t>
       </w:r>
     </w:p>
     <w:p>
@@ -704,7 +779,14 @@
           <w:bCs/>
         </w:rPr>
         <w:tab/>
-        <w:t>American Society of Mammalog</w:t>
+        <w:t xml:space="preserve">American Society of </w:t>
+      </w:r>
+      <w:proofErr w:type="spellStart"/>
+      <w:r>
+        <w:rPr>
+          <w:bCs/>
+        </w:rPr>
+        <w:t>Mammalog</w:t>
       </w:r>
       <w:r>
         <w:rPr>
@@ -716,7 +798,14 @@
         <w:rPr>
           <w:bCs/>
         </w:rPr>
-        <w:t xml:space="preserve">sts Annual Meeting. </w:t>
+        <w:t>sts</w:t>
+      </w:r>
+      <w:proofErr w:type="spellEnd"/>
+      <w:r>
+        <w:rPr>
+          <w:bCs/>
+        </w:rPr>
+        <w:t xml:space="preserve"> Annual Meeting. </w:t>
       </w:r>
       <w:r>
         <w:rPr>
@@ -821,7 +910,21 @@
         <w:rPr>
           <w:bCs/>
         </w:rPr>
-        <w:t>Dealing with nondetection: ecologically informed priors improve Bayesian model estimates of missing species</w:t>
+        <w:t xml:space="preserve">Dealing with </w:t>
+      </w:r>
+      <w:proofErr w:type="spellStart"/>
+      <w:r>
+        <w:rPr>
+          <w:bCs/>
+        </w:rPr>
+        <w:t>nondetection</w:t>
+      </w:r>
+      <w:proofErr w:type="spellEnd"/>
+      <w:r>
+        <w:rPr>
+          <w:bCs/>
+        </w:rPr>
+        <w:t>: ecologically informed priors improve Bayesian model estimates of missing species</w:t>
       </w:r>
       <w:r>
         <w:rPr>
@@ -864,13 +967,41 @@
           <w:bCs/>
         </w:rPr>
         <w:tab/>
-        <w:t xml:space="preserve">American Society of Mammalogists Annual Meeting (Virtual). </w:t>
-      </w:r>
-      <w:r>
-        <w:rPr>
-          <w:bCs/>
-        </w:rPr>
-        <w:t>Dealing with nondetection: ecologically informed priors improve Bayesian model estimates of missing species</w:t>
+        <w:t xml:space="preserve">American Society of </w:t>
+      </w:r>
+      <w:proofErr w:type="spellStart"/>
+      <w:r>
+        <w:rPr>
+          <w:bCs/>
+        </w:rPr>
+        <w:t>Mammalogists</w:t>
+      </w:r>
+      <w:proofErr w:type="spellEnd"/>
+      <w:r>
+        <w:rPr>
+          <w:bCs/>
+        </w:rPr>
+        <w:t xml:space="preserve"> Annual Meeting (Virtual). </w:t>
+      </w:r>
+      <w:r>
+        <w:rPr>
+          <w:bCs/>
+        </w:rPr>
+        <w:t xml:space="preserve">Dealing with </w:t>
+      </w:r>
+      <w:proofErr w:type="spellStart"/>
+      <w:r>
+        <w:rPr>
+          <w:bCs/>
+        </w:rPr>
+        <w:t>nondetection</w:t>
+      </w:r>
+      <w:proofErr w:type="spellEnd"/>
+      <w:r>
+        <w:rPr>
+          <w:bCs/>
+        </w:rPr>
+        <w:t>: ecologically informed priors improve Bayesian model estimates of missing species</w:t>
       </w:r>
       <w:r>
         <w:rPr>
@@ -986,7 +1117,21 @@
           <w:bCs/>
         </w:rPr>
         <w:tab/>
-        <w:t>American Society of Mammalogists Annual Meeting.</w:t>
+        <w:t xml:space="preserve">American Society of </w:t>
+      </w:r>
+      <w:proofErr w:type="spellStart"/>
+      <w:r>
+        <w:rPr>
+          <w:bCs/>
+        </w:rPr>
+        <w:t>Mammalogists</w:t>
+      </w:r>
+      <w:proofErr w:type="spellEnd"/>
+      <w:r>
+        <w:rPr>
+          <w:bCs/>
+        </w:rPr>
+        <w:t xml:space="preserve"> Annual Meeting.</w:t>
       </w:r>
       <w:r>
         <w:rPr>
@@ -1102,7 +1247,21 @@
           <w:bCs/>
         </w:rPr>
         <w:tab/>
-        <w:t xml:space="preserve">American Society of Mammalogists Annual Meeting. Applying island biogeography to small mammals while accounting for imperfect detection. </w:t>
+        <w:t xml:space="preserve">American Society of </w:t>
+      </w:r>
+      <w:proofErr w:type="spellStart"/>
+      <w:r>
+        <w:rPr>
+          <w:bCs/>
+        </w:rPr>
+        <w:t>Mammalogists</w:t>
+      </w:r>
+      <w:proofErr w:type="spellEnd"/>
+      <w:r>
+        <w:rPr>
+          <w:bCs/>
+        </w:rPr>
+        <w:t xml:space="preserve"> Annual Meeting. Applying island biogeography to small mammals while accounting for imperfect detection. </w:t>
       </w:r>
       <w:r>
         <w:rPr>
@@ -1151,7 +1310,21 @@
           <w:bCs/>
         </w:rPr>
         <w:tab/>
-        <w:t xml:space="preserve">Central Plains Society of Mammalogists Annual Meeting. Island biogeography of small mammals in the Ozark glades. </w:t>
+        <w:t xml:space="preserve">Central Plains Society of </w:t>
+      </w:r>
+      <w:proofErr w:type="spellStart"/>
+      <w:r>
+        <w:rPr>
+          <w:bCs/>
+        </w:rPr>
+        <w:t>Mammalogists</w:t>
+      </w:r>
+      <w:proofErr w:type="spellEnd"/>
+      <w:r>
+        <w:rPr>
+          <w:bCs/>
+        </w:rPr>
+        <w:t xml:space="preserve"> Annual Meeting. Island biogeography of small mammals in the Ozark glades. </w:t>
       </w:r>
       <w:r>
         <w:rPr>
@@ -1200,7 +1373,21 @@
           <w:bCs/>
         </w:rPr>
         <w:tab/>
-        <w:t>American Society of Mammalogists Annual Meeting. Island</w:t>
+        <w:t xml:space="preserve">American Society of </w:t>
+      </w:r>
+      <w:proofErr w:type="spellStart"/>
+      <w:r>
+        <w:rPr>
+          <w:bCs/>
+        </w:rPr>
+        <w:t>Mammalogists</w:t>
+      </w:r>
+      <w:proofErr w:type="spellEnd"/>
+      <w:r>
+        <w:rPr>
+          <w:bCs/>
+        </w:rPr>
+        <w:t xml:space="preserve"> Annual Meeting. Island</w:t>
       </w:r>
       <w:r>
         <w:rPr>
@@ -1296,7 +1483,15 @@
         <w:t xml:space="preserve"> Workshop</w:t>
       </w:r>
       <w:r>
-        <w:t>: Small Mammal Parasite Sampling, Preservation, and Identification. American Society of Mammalogists Annual Meeting.</w:t>
+        <w:t xml:space="preserve">: Small Mammal Parasite Sampling, Preservation, and Identification. American Society of </w:t>
+      </w:r>
+      <w:proofErr w:type="spellStart"/>
+      <w:r>
+        <w:t>Mammalogists</w:t>
+      </w:r>
+      <w:proofErr w:type="spellEnd"/>
+      <w:r>
+        <w:t xml:space="preserve"> Annual Meeting.</w:t>
       </w:r>
     </w:p>
     <w:p>
@@ -1527,13 +1722,29 @@
           <w:bCs/>
           <w:iCs/>
         </w:rPr>
-        <w:t xml:space="preserve"> students a variety of computational tools to make analysis, writing, and presentations more efficient and attractive, including R, plain-text editors, markdown, github, regular expressions, and shell commands. Additionally, students learn </w:t>
-      </w:r>
+        <w:t xml:space="preserve"> students a variety of computational tools to make analysis, writing, and presentations more efficient and attractive, including R, plain-text editors, markdown, </w:t>
+      </w:r>
+      <w:proofErr w:type="spellStart"/>
       <w:r>
         <w:rPr>
           <w:bCs/>
           <w:iCs/>
         </w:rPr>
+        <w:t>github</w:t>
+      </w:r>
+      <w:proofErr w:type="spellEnd"/>
+      <w:r>
+        <w:rPr>
+          <w:bCs/>
+          <w:iCs/>
+        </w:rPr>
+        <w:t xml:space="preserve">, regular expressions, and shell commands. Additionally, students learn </w:t>
+      </w:r>
+      <w:r>
+        <w:rPr>
+          <w:bCs/>
+          <w:iCs/>
+        </w:rPr>
         <w:t>h</w:t>
       </w:r>
       <w:r>
@@ -1541,7 +1752,63 @@
           <w:bCs/>
           <w:iCs/>
         </w:rPr>
-        <w:t>ow to use probability distributions, simulate data, recognize, use, and analyze 4 archetypal experimental designs for biologists, apply them to real and simulated data, and create publication quality graphs with the ggplot2() package in R.</w:t>
+        <w:t>ow to use probability distributions</w:t>
+      </w:r>
+      <w:r>
+        <w:rPr>
+          <w:bCs/>
+          <w:iCs/>
+        </w:rPr>
+        <w:t>;</w:t>
+      </w:r>
+      <w:r>
+        <w:rPr>
+          <w:bCs/>
+          <w:iCs/>
+        </w:rPr>
+        <w:t xml:space="preserve"> simulate data</w:t>
+      </w:r>
+      <w:r>
+        <w:rPr>
+          <w:bCs/>
+          <w:iCs/>
+        </w:rPr>
+        <w:t xml:space="preserve">; </w:t>
+      </w:r>
+      <w:r>
+        <w:rPr>
+          <w:bCs/>
+          <w:iCs/>
+        </w:rPr>
+        <w:t>recognize, use, and analyze 4 archetypal experimental designs for biologists,</w:t>
+      </w:r>
+      <w:r>
+        <w:rPr>
+          <w:bCs/>
+          <w:iCs/>
+        </w:rPr>
+        <w:t xml:space="preserve"> and</w:t>
+      </w:r>
+      <w:r>
+        <w:rPr>
+          <w:bCs/>
+          <w:iCs/>
+        </w:rPr>
+        <w:t xml:space="preserve"> apply them to real and simulated data</w:t>
+      </w:r>
+      <w:r>
+        <w:rPr>
+          <w:bCs/>
+          <w:iCs/>
+        </w:rPr>
+        <w:t>;</w:t>
+      </w:r>
+      <w:r>
+        <w:rPr>
+          <w:bCs/>
+          <w:iCs/>
+        </w:rPr>
+        <w:t xml:space="preserve"> and create publication quality graphs with the ggplot2() package in R.</w:t>
       </w:r>
       <w:r>
         <w:rPr>
@@ -1872,8 +2139,16 @@
         <w:rPr>
           <w:bCs/>
         </w:rPr>
-        <w:t>/mesocarnivore</w:t>
-      </w:r>
+        <w:t>/</w:t>
+      </w:r>
+      <w:proofErr w:type="spellStart"/>
+      <w:r>
+        <w:rPr>
+          <w:bCs/>
+        </w:rPr>
+        <w:t>mesocarnivore</w:t>
+      </w:r>
+      <w:proofErr w:type="spellEnd"/>
       <w:r>
         <w:rPr>
           <w:bCs/>
@@ -2093,8 +2368,13 @@
         <w:t xml:space="preserve">Computer Skills: </w:t>
       </w:r>
       <w:r>
-        <w:t>R, OpenBUGS</w:t>
-      </w:r>
+        <w:t xml:space="preserve">R, </w:t>
+      </w:r>
+      <w:proofErr w:type="spellStart"/>
+      <w:r>
+        <w:t>OpenBUGS</w:t>
+      </w:r>
+      <w:proofErr w:type="spellEnd"/>
       <w:r>
         <w:t>/JAGS</w:t>
       </w:r>
@@ -2188,7 +2468,15 @@
         </w:rPr>
       </w:pPr>
       <w:r>
-        <w:t>American Society of Mammalogists Grant-in-Aid of Research (2020-2021, 1500 USD)</w:t>
+        <w:t xml:space="preserve">American Society of </w:t>
+      </w:r>
+      <w:proofErr w:type="spellStart"/>
+      <w:r>
+        <w:t>Mammalogists</w:t>
+      </w:r>
+      <w:proofErr w:type="spellEnd"/>
+      <w:r>
+        <w:t xml:space="preserve"> Grant-in-Aid of Research (2020-2021, 1500 USD)</w:t>
       </w:r>
     </w:p>
     <w:p>
@@ -2286,7 +2574,15 @@
         </w:rPr>
       </w:pPr>
       <w:r>
-        <w:t>American Society of Mammalogists Student Travel Award (2022)</w:t>
+        <w:t xml:space="preserve">American Society of </w:t>
+      </w:r>
+      <w:proofErr w:type="spellStart"/>
+      <w:r>
+        <w:t>Mammalogists</w:t>
+      </w:r>
+      <w:proofErr w:type="spellEnd"/>
+      <w:r>
+        <w:t xml:space="preserve"> Student Travel Award (2022)</w:t>
       </w:r>
     </w:p>
     <w:p>
@@ -2309,7 +2605,21 @@
         <w:rPr>
           <w:bCs/>
         </w:rPr>
-        <w:t>American Society of Mammalogists Annie M. Alexander Award (2018)</w:t>
+        <w:t xml:space="preserve">American Society of </w:t>
+      </w:r>
+      <w:proofErr w:type="spellStart"/>
+      <w:r>
+        <w:rPr>
+          <w:bCs/>
+        </w:rPr>
+        <w:t>Mammalogists</w:t>
+      </w:r>
+      <w:proofErr w:type="spellEnd"/>
+      <w:r>
+        <w:rPr>
+          <w:bCs/>
+        </w:rPr>
+        <w:t xml:space="preserve"> Annie M. Alexander Award (2018)</w:t>
       </w:r>
     </w:p>
     <w:p>
@@ -2328,7 +2638,15 @@
         </w:rPr>
       </w:pPr>
       <w:r>
-        <w:t>Central Plains Society of Mammalogists Best Talk by a Master’s Student (2017)</w:t>
+        <w:t xml:space="preserve">Central Plains Society of </w:t>
+      </w:r>
+      <w:proofErr w:type="spellStart"/>
+      <w:r>
+        <w:t>Mammalogists</w:t>
+      </w:r>
+      <w:proofErr w:type="spellEnd"/>
+      <w:r>
+        <w:t xml:space="preserve"> Best Talk by a Master’s Student (2017)</w:t>
       </w:r>
     </w:p>
     <w:p>
@@ -2344,7 +2662,15 @@
         <w:spacing w:line="240" w:lineRule="auto"/>
       </w:pPr>
       <w:r>
-        <w:t>American Society of Mammalogists Student Travel Award (2017)</w:t>
+        <w:t xml:space="preserve">American Society of </w:t>
+      </w:r>
+      <w:proofErr w:type="spellStart"/>
+      <w:r>
+        <w:t>Mammalogists</w:t>
+      </w:r>
+      <w:proofErr w:type="spellEnd"/>
+      <w:r>
+        <w:t xml:space="preserve"> Student Travel Award (2017)</w:t>
       </w:r>
     </w:p>
     <w:p>
@@ -2420,13 +2746,42 @@
     </w:p>
     <w:p>
       <w:pPr>
-        <w:autoSpaceDE w:val="0"/>
-        <w:autoSpaceDN w:val="0"/>
-        <w:adjustRightInd w:val="0"/>
-        <w:spacing w:line="240" w:lineRule="auto"/>
-      </w:pPr>
-      <w:r>
-        <w:t>American Society of Mammalogists Human Diversity Committee Member (2022–Present)</w:t>
+        <w:pStyle w:val="ListParagraph"/>
+        <w:numPr>
+          <w:ilvl w:val="0"/>
+          <w:numId w:val="17"/>
+        </w:numPr>
+        <w:autoSpaceDE w:val="0"/>
+        <w:autoSpaceDN w:val="0"/>
+        <w:adjustRightInd w:val="0"/>
+        <w:spacing w:line="240" w:lineRule="auto"/>
+      </w:pPr>
+      <w:r>
+        <w:t xml:space="preserve">American Society of </w:t>
+      </w:r>
+      <w:proofErr w:type="spellStart"/>
+      <w:r>
+        <w:t>Mammalogists</w:t>
+      </w:r>
+      <w:proofErr w:type="spellEnd"/>
+      <w:r>
+        <w:t xml:space="preserve"> Human Diversity Committee Member (2022–Present)</w:t>
+      </w:r>
+    </w:p>
+    <w:p>
+      <w:pPr>
+        <w:pStyle w:val="ListParagraph"/>
+        <w:numPr>
+          <w:ilvl w:val="0"/>
+          <w:numId w:val="17"/>
+        </w:numPr>
+        <w:autoSpaceDE w:val="0"/>
+        <w:autoSpaceDN w:val="0"/>
+        <w:adjustRightInd w:val="0"/>
+        <w:spacing w:line="240" w:lineRule="auto"/>
+      </w:pPr>
+      <w:r>
+        <w:t>UVM Graduate Student Union Organizing Committee (2022–Present)</w:t>
       </w:r>
     </w:p>
     <w:p>
@@ -2577,8 +2932,13 @@
         </w:rPr>
       </w:pPr>
       <w:r>
-        <w:t>American Society of Mammalogists</w:t>
-      </w:r>
+        <w:t xml:space="preserve">American Society of </w:t>
+      </w:r>
+      <w:proofErr w:type="spellStart"/>
+      <w:r>
+        <w:t>Mammalogists</w:t>
+      </w:r>
+      <w:proofErr w:type="spellEnd"/>
     </w:p>
     <w:p>
       <w:pPr>
@@ -2597,6 +2957,7 @@
         </w:rPr>
       </w:pPr>
       <w:r>
+        <w:lastRenderedPageBreak/>
         <w:t>Ecological Society of America</w:t>
       </w:r>
     </w:p>
@@ -4102,6 +4463,119 @@
     </w:lvl>
   </w:abstractNum>
   <w:abstractNum w:abstractNumId="13" w15:restartNumberingAfterBreak="0">
+    <w:nsid w:val="566F3374"/>
+    <w:multiLevelType w:val="hybridMultilevel"/>
+    <w:tmpl w:val="32E4BC3E"/>
+    <w:lvl w:ilvl="0" w:tplc="04090001">
+      <w:start w:val="1"/>
+      <w:numFmt w:val="bullet"/>
+      <w:lvlText w:val=""/>
+      <w:lvlJc w:val="left"/>
+      <w:pPr>
+        <w:ind w:left="720" w:hanging="360"/>
+      </w:pPr>
+      <w:rPr>
+        <w:rFonts w:ascii="Symbol" w:hAnsi="Symbol" w:hint="default"/>
+      </w:rPr>
+    </w:lvl>
+    <w:lvl w:ilvl="1" w:tplc="04090003" w:tentative="1">
+      <w:start w:val="1"/>
+      <w:numFmt w:val="bullet"/>
+      <w:lvlText w:val="o"/>
+      <w:lvlJc w:val="left"/>
+      <w:pPr>
+        <w:ind w:left="1440" w:hanging="360"/>
+      </w:pPr>
+      <w:rPr>
+        <w:rFonts w:ascii="Courier New" w:hAnsi="Courier New" w:cs="Courier New" w:hint="default"/>
+      </w:rPr>
+    </w:lvl>
+    <w:lvl w:ilvl="2" w:tplc="04090005" w:tentative="1">
+      <w:start w:val="1"/>
+      <w:numFmt w:val="bullet"/>
+      <w:lvlText w:val=""/>
+      <w:lvlJc w:val="left"/>
+      <w:pPr>
+        <w:ind w:left="2160" w:hanging="360"/>
+      </w:pPr>
+      <w:rPr>
+        <w:rFonts w:ascii="Wingdings" w:hAnsi="Wingdings" w:hint="default"/>
+      </w:rPr>
+    </w:lvl>
+    <w:lvl w:ilvl="3" w:tplc="04090001" w:tentative="1">
+      <w:start w:val="1"/>
+      <w:numFmt w:val="bullet"/>
+      <w:lvlText w:val=""/>
+      <w:lvlJc w:val="left"/>
+      <w:pPr>
+        <w:ind w:left="2880" w:hanging="360"/>
+      </w:pPr>
+      <w:rPr>
+        <w:rFonts w:ascii="Symbol" w:hAnsi="Symbol" w:hint="default"/>
+      </w:rPr>
+    </w:lvl>
+    <w:lvl w:ilvl="4" w:tplc="04090003" w:tentative="1">
+      <w:start w:val="1"/>
+      <w:numFmt w:val="bullet"/>
+      <w:lvlText w:val="o"/>
+      <w:lvlJc w:val="left"/>
+      <w:pPr>
+        <w:ind w:left="3600" w:hanging="360"/>
+      </w:pPr>
+      <w:rPr>
+        <w:rFonts w:ascii="Courier New" w:hAnsi="Courier New" w:cs="Courier New" w:hint="default"/>
+      </w:rPr>
+    </w:lvl>
+    <w:lvl w:ilvl="5" w:tplc="04090005" w:tentative="1">
+      <w:start w:val="1"/>
+      <w:numFmt w:val="bullet"/>
+      <w:lvlText w:val=""/>
+      <w:lvlJc w:val="left"/>
+      <w:pPr>
+        <w:ind w:left="4320" w:hanging="360"/>
+      </w:pPr>
+      <w:rPr>
+        <w:rFonts w:ascii="Wingdings" w:hAnsi="Wingdings" w:hint="default"/>
+      </w:rPr>
+    </w:lvl>
+    <w:lvl w:ilvl="6" w:tplc="04090001" w:tentative="1">
+      <w:start w:val="1"/>
+      <w:numFmt w:val="bullet"/>
+      <w:lvlText w:val=""/>
+      <w:lvlJc w:val="left"/>
+      <w:pPr>
+        <w:ind w:left="5040" w:hanging="360"/>
+      </w:pPr>
+      <w:rPr>
+        <w:rFonts w:ascii="Symbol" w:hAnsi="Symbol" w:hint="default"/>
+      </w:rPr>
+    </w:lvl>
+    <w:lvl w:ilvl="7" w:tplc="04090003" w:tentative="1">
+      <w:start w:val="1"/>
+      <w:numFmt w:val="bullet"/>
+      <w:lvlText w:val="o"/>
+      <w:lvlJc w:val="left"/>
+      <w:pPr>
+        <w:ind w:left="5760" w:hanging="360"/>
+      </w:pPr>
+      <w:rPr>
+        <w:rFonts w:ascii="Courier New" w:hAnsi="Courier New" w:cs="Courier New" w:hint="default"/>
+      </w:rPr>
+    </w:lvl>
+    <w:lvl w:ilvl="8" w:tplc="04090005" w:tentative="1">
+      <w:start w:val="1"/>
+      <w:numFmt w:val="bullet"/>
+      <w:lvlText w:val=""/>
+      <w:lvlJc w:val="left"/>
+      <w:pPr>
+        <w:ind w:left="6480" w:hanging="360"/>
+      </w:pPr>
+      <w:rPr>
+        <w:rFonts w:ascii="Wingdings" w:hAnsi="Wingdings" w:hint="default"/>
+      </w:rPr>
+    </w:lvl>
+  </w:abstractNum>
+  <w:abstractNum w:abstractNumId="14" w15:restartNumberingAfterBreak="0">
     <w:nsid w:val="5C265CB6"/>
     <w:multiLevelType w:val="hybridMultilevel"/>
     <w:tmpl w:val="1D2A57BE"/>
@@ -4214,7 +4688,7 @@
       </w:rPr>
     </w:lvl>
   </w:abstractNum>
-  <w:abstractNum w:abstractNumId="14" w15:restartNumberingAfterBreak="0">
+  <w:abstractNum w:abstractNumId="15" w15:restartNumberingAfterBreak="0">
     <w:nsid w:val="5D874BDD"/>
     <w:multiLevelType w:val="hybridMultilevel"/>
     <w:tmpl w:val="60C6F864"/>
@@ -4327,7 +4801,7 @@
       </w:rPr>
     </w:lvl>
   </w:abstractNum>
-  <w:abstractNum w:abstractNumId="15" w15:restartNumberingAfterBreak="0">
+  <w:abstractNum w:abstractNumId="16" w15:restartNumberingAfterBreak="0">
     <w:nsid w:val="5F4700C8"/>
     <w:multiLevelType w:val="hybridMultilevel"/>
     <w:tmpl w:val="44F00E56"/>
@@ -4453,10 +4927,10 @@
     <w:abstractNumId w:val="3"/>
   </w:num>
   <w:num w:numId="5" w16cid:durableId="1183932762">
-    <w:abstractNumId w:val="14"/>
+    <w:abstractNumId w:val="15"/>
   </w:num>
   <w:num w:numId="6" w16cid:durableId="1737820583">
-    <w:abstractNumId w:val="13"/>
+    <w:abstractNumId w:val="14"/>
   </w:num>
   <w:num w:numId="7" w16cid:durableId="784422945">
     <w:abstractNumId w:val="5"/>
@@ -4486,7 +4960,10 @@
     <w:abstractNumId w:val="1"/>
   </w:num>
   <w:num w:numId="16" w16cid:durableId="1913200804">
-    <w:abstractNumId w:val="15"/>
+    <w:abstractNumId w:val="16"/>
+  </w:num>
+  <w:num w:numId="17" w16cid:durableId="1777406201">
+    <w:abstractNumId w:val="13"/>
   </w:num>
 </w:numbering>
 </file>

</xml_diff>

<commit_message>
Added figure to current projects
</commit_message>
<xml_diff>
--- a/Beasley_CV.docx
+++ b/Beasley_CV.docx
@@ -579,25 +579,13 @@
         <w:rPr>
           <w:bCs/>
         </w:rPr>
-        <w:t>Beasley, E.M.</w:t>
-      </w:r>
-      <w:r>
-        <w:rPr>
-          <w:bCs/>
-        </w:rPr>
-        <w:t xml:space="preserve"> 2024.</w:t>
-      </w:r>
-      <w:r>
-        <w:rPr>
-          <w:bCs/>
-        </w:rPr>
-        <w:t xml:space="preserve"> </w:t>
-      </w:r>
-      <w:r>
-        <w:rPr>
-          <w:bCs/>
-        </w:rPr>
-        <w:t>Ecologically informed priors improve Bayesian model estimates of species richness and occupancy for undetected species</w:t>
+        <w:t xml:space="preserve">Beasley, E.M. </w:t>
+      </w:r>
+      <w:r>
+        <w:rPr>
+          <w:bCs/>
+        </w:rPr>
+        <w:t>Ectoparasite life history traits influence occupancy patterns at varying organizational scales</w:t>
       </w:r>
       <w:r>
         <w:rPr>
@@ -611,55 +599,7 @@
           <w:i/>
           <w:iCs/>
         </w:rPr>
-        <w:t>Ecological Applications</w:t>
-      </w:r>
-      <w:r>
-        <w:rPr>
-          <w:bCs/>
-        </w:rPr>
-        <w:t xml:space="preserve"> 34(2):e2941.</w:t>
-      </w:r>
-    </w:p>
-    <w:p>
-      <w:pPr>
-        <w:autoSpaceDE w:val="0"/>
-        <w:autoSpaceDN w:val="0"/>
-        <w:adjustRightInd w:val="0"/>
-        <w:spacing w:line="240" w:lineRule="auto"/>
-        <w:ind w:left="720" w:hanging="720"/>
-        <w:rPr>
-          <w:bCs/>
-        </w:rPr>
-      </w:pPr>
-    </w:p>
-    <w:p>
-      <w:pPr>
-        <w:autoSpaceDE w:val="0"/>
-        <w:autoSpaceDN w:val="0"/>
-        <w:adjustRightInd w:val="0"/>
-        <w:spacing w:line="240" w:lineRule="auto"/>
-        <w:ind w:left="720" w:hanging="720"/>
-        <w:rPr>
-          <w:bCs/>
-        </w:rPr>
-      </w:pPr>
-      <w:r>
-        <w:rPr>
-          <w:bCs/>
-        </w:rPr>
-        <w:t xml:space="preserve">Beasley, E.M., Nelson, K.M., Slate, D., Gilbert, A., Pogmore, F., Chipman, R.B., and Davis, A.J. </w:t>
-      </w:r>
-      <w:r>
-        <w:rPr>
-          <w:bCs/>
-        </w:rPr>
-        <w:t xml:space="preserve">2024. </w:t>
-      </w:r>
-      <w:r>
-        <w:rPr>
-          <w:bCs/>
-        </w:rPr>
-        <w:t xml:space="preserve">The impact of oral rabies vaccination targeting raccoons across a development intensity gradient in Burlington, Vermont, USA, 2015-2017. </w:t>
+        <w:t>Journal of Parasitology</w:t>
       </w:r>
       <w:r>
         <w:rPr>
@@ -667,7 +607,13 @@
           <w:i/>
           <w:iCs/>
         </w:rPr>
-        <w:t>Journal of Wildlife Diseases</w:t>
+        <w:t xml:space="preserve">, </w:t>
+      </w:r>
+      <w:r>
+        <w:rPr>
+          <w:bCs/>
+        </w:rPr>
+        <w:t>in press</w:t>
       </w:r>
       <w:r>
         <w:rPr>
@@ -675,13 +621,7 @@
           <w:i/>
           <w:iCs/>
         </w:rPr>
-        <w:t xml:space="preserve"> </w:t>
-      </w:r>
-      <w:r>
-        <w:rPr>
-          <w:bCs/>
-        </w:rPr>
-        <w:t>60:1–13.</w:t>
+        <w:t xml:space="preserve">. </w:t>
       </w:r>
     </w:p>
     <w:p>
@@ -704,181 +644,119 @@
         <w:spacing w:line="240" w:lineRule="auto"/>
         <w:ind w:left="720" w:hanging="720"/>
         <w:rPr>
-          <w:b/>
-          <w:bCs/>
-        </w:rPr>
-      </w:pPr>
-      <w:r>
-        <w:rPr>
-          <w:bCs/>
-        </w:rPr>
-        <w:t>Beasley, E</w:t>
-      </w:r>
-      <w:r>
-        <w:rPr>
-          <w:bCs/>
-        </w:rPr>
-        <w:t>.M</w:t>
-      </w:r>
-      <w:r>
-        <w:rPr>
-          <w:bCs/>
-        </w:rPr>
-        <w:t>.</w:t>
-      </w:r>
-      <w:r>
-        <w:rPr>
-          <w:bCs/>
-        </w:rPr>
-        <w:t>, Aristizábal, N., Bueno, E.</w:t>
-      </w:r>
-      <w:r>
-        <w:rPr>
-          <w:bCs/>
-        </w:rPr>
-        <w:t>M.</w:t>
-      </w:r>
-      <w:r>
-        <w:rPr>
-          <w:bCs/>
-        </w:rPr>
-        <w:t>, &amp; White, E.</w:t>
-      </w:r>
-      <w:r>
-        <w:rPr>
-          <w:bCs/>
-        </w:rPr>
-        <w:t>R.</w:t>
-      </w:r>
-      <w:r>
-        <w:rPr>
-          <w:bCs/>
-        </w:rPr>
-        <w:t xml:space="preserve"> 202</w:t>
-      </w:r>
-      <w:r>
-        <w:rPr>
-          <w:bCs/>
-        </w:rPr>
-        <w:t>2</w:t>
-      </w:r>
-      <w:r>
-        <w:rPr>
-          <w:bCs/>
-        </w:rPr>
-        <w:t xml:space="preserve">. </w:t>
-      </w:r>
-      <w:r>
-        <w:t xml:space="preserve">The spore of the beans: Spatially explicit models predict coffee rust spread in fragmented landscapes. </w:t>
-      </w:r>
-      <w:r>
-        <w:rPr>
+          <w:bCs/>
           <w:i/>
           <w:iCs/>
         </w:rPr>
-        <w:t>Landscape Ecology</w:t>
-      </w:r>
-      <w:r>
-        <w:rPr>
+      </w:pPr>
+      <w:r>
+        <w:rPr>
+          <w:bCs/>
+        </w:rPr>
+        <w:t>Beasley, E.M.</w:t>
+      </w:r>
+      <w:r>
+        <w:rPr>
+          <w:bCs/>
+        </w:rPr>
+        <w:t xml:space="preserve"> 2024.</w:t>
+      </w:r>
+      <w:r>
+        <w:rPr>
+          <w:bCs/>
+        </w:rPr>
+        <w:t xml:space="preserve"> </w:t>
+      </w:r>
+      <w:r>
+        <w:rPr>
+          <w:bCs/>
+        </w:rPr>
+        <w:t>Ecologically informed priors improve Bayesian model estimates of species richness and occupancy for undetected species</w:t>
+      </w:r>
+      <w:r>
+        <w:rPr>
+          <w:bCs/>
+        </w:rPr>
+        <w:t xml:space="preserve">. </w:t>
+      </w:r>
+      <w:r>
+        <w:rPr>
+          <w:bCs/>
           <w:i/>
           <w:iCs/>
         </w:rPr>
-        <w:t xml:space="preserve"> </w:t>
-      </w:r>
-      <w:r>
-        <w:t>37:</w:t>
-      </w:r>
-      <w:r>
-        <w:t xml:space="preserve"> 2165-2178.</w:t>
-      </w:r>
-      <w:r>
-        <w:rPr>
+        <w:t>Ecological Applications</w:t>
+      </w:r>
+      <w:r>
+        <w:rPr>
+          <w:bCs/>
+        </w:rPr>
+        <w:t xml:space="preserve"> 34(2):e2941.</w:t>
+      </w:r>
+    </w:p>
+    <w:p>
+      <w:pPr>
+        <w:autoSpaceDE w:val="0"/>
+        <w:autoSpaceDN w:val="0"/>
+        <w:adjustRightInd w:val="0"/>
+        <w:spacing w:line="240" w:lineRule="auto"/>
+        <w:ind w:left="720" w:hanging="720"/>
+        <w:rPr>
+          <w:bCs/>
+        </w:rPr>
+      </w:pPr>
+    </w:p>
+    <w:p>
+      <w:pPr>
+        <w:autoSpaceDE w:val="0"/>
+        <w:autoSpaceDN w:val="0"/>
+        <w:adjustRightInd w:val="0"/>
+        <w:spacing w:line="240" w:lineRule="auto"/>
+        <w:ind w:left="720" w:hanging="720"/>
+        <w:rPr>
+          <w:bCs/>
+        </w:rPr>
+      </w:pPr>
+      <w:r>
+        <w:rPr>
+          <w:bCs/>
+        </w:rPr>
+        <w:t xml:space="preserve">Beasley, E.M., Nelson, K.M., Slate, D., Gilbert, A., Pogmore, F., Chipman, R.B., and Davis, A.J. </w:t>
+      </w:r>
+      <w:r>
+        <w:rPr>
+          <w:bCs/>
+        </w:rPr>
+        <w:t xml:space="preserve">2024. </w:t>
+      </w:r>
+      <w:r>
+        <w:rPr>
+          <w:bCs/>
+        </w:rPr>
+        <w:t xml:space="preserve">The impact of oral rabies vaccination targeting raccoons across a development intensity gradient in Burlington, Vermont, USA, 2015-2017. </w:t>
+      </w:r>
+      <w:r>
+        <w:rPr>
+          <w:bCs/>
           <w:i/>
           <w:iCs/>
         </w:rPr>
-        <w:t xml:space="preserve"> </w:t>
-      </w:r>
-      <w:r>
-        <w:t>https://doi.org/10.1007/s10980-022-01473-1</w:t>
-      </w:r>
-    </w:p>
-    <w:p>
-      <w:pPr>
-        <w:spacing w:line="240" w:lineRule="auto"/>
-        <w:ind w:left="720" w:hanging="720"/>
-        <w:rPr>
-          <w:bCs/>
-        </w:rPr>
-      </w:pPr>
-    </w:p>
-    <w:p>
-      <w:pPr>
-        <w:spacing w:line="240" w:lineRule="auto"/>
-        <w:ind w:left="720" w:hanging="720"/>
-        <w:rPr>
-          <w:bCs/>
-        </w:rPr>
-      </w:pPr>
-      <w:r>
-        <w:rPr>
-          <w:bCs/>
-        </w:rPr>
-        <w:t>Beasley, E.M. &amp; Maher, S.P.</w:t>
-      </w:r>
-      <w:r>
-        <w:rPr>
-          <w:bCs/>
-        </w:rPr>
-        <w:t xml:space="preserve"> 2019.</w:t>
-      </w:r>
-      <w:r>
-        <w:rPr>
-          <w:bCs/>
-        </w:rPr>
-        <w:t xml:space="preserve"> </w:t>
-      </w:r>
-      <w:r>
-        <w:t>Small mammal community composition varies among Ozark glades</w:t>
-      </w:r>
-      <w:r>
-        <w:rPr>
-          <w:bCs/>
-        </w:rPr>
-        <w:t xml:space="preserve">. </w:t>
-      </w:r>
-      <w:r>
-        <w:rPr>
-          <w:bCs/>
-          <w:i/>
-        </w:rPr>
-        <w:t>Journal of Mammalogy</w:t>
-      </w:r>
-      <w:r>
-        <w:rPr>
-          <w:bCs/>
-          <w:i/>
-        </w:rPr>
-        <w:t xml:space="preserve"> </w:t>
-      </w:r>
-      <w:r>
-        <w:rPr>
-          <w:bCs/>
-        </w:rPr>
-        <w:t>100:1774–1782.</w:t>
-      </w:r>
-    </w:p>
-    <w:p>
-      <w:pPr>
-        <w:autoSpaceDE w:val="0"/>
-        <w:autoSpaceDN w:val="0"/>
-        <w:adjustRightInd w:val="0"/>
-        <w:spacing w:line="240" w:lineRule="auto"/>
+        <w:t>Journal of Wildlife Diseases</w:t>
+      </w:r>
+      <w:r>
         <w:rPr>
           <w:bCs/>
           <w:i/>
           <w:iCs/>
         </w:rPr>
-      </w:pPr>
+        <w:t xml:space="preserve"> </w:t>
+      </w:r>
+      <w:r>
+        <w:rPr>
+          <w:bCs/>
+        </w:rPr>
+        <w:t>60:1–13.</w:t>
+      </w:r>
     </w:p>
     <w:p>
       <w:pPr>
@@ -889,53 +767,187 @@
         <w:ind w:left="720" w:hanging="720"/>
         <w:rPr>
           <w:bCs/>
+        </w:rPr>
+      </w:pPr>
+    </w:p>
+    <w:p>
+      <w:pPr>
+        <w:autoSpaceDE w:val="0"/>
+        <w:autoSpaceDN w:val="0"/>
+        <w:adjustRightInd w:val="0"/>
+        <w:spacing w:line="240" w:lineRule="auto"/>
+        <w:ind w:left="720" w:hanging="720"/>
+        <w:rPr>
+          <w:b/>
+          <w:bCs/>
+        </w:rPr>
+      </w:pPr>
+      <w:r>
+        <w:rPr>
+          <w:bCs/>
+        </w:rPr>
+        <w:t>Beasley, E</w:t>
+      </w:r>
+      <w:r>
+        <w:rPr>
+          <w:bCs/>
+        </w:rPr>
+        <w:t>.M</w:t>
+      </w:r>
+      <w:r>
+        <w:rPr>
+          <w:bCs/>
+        </w:rPr>
+        <w:t>.</w:t>
+      </w:r>
+      <w:r>
+        <w:rPr>
+          <w:bCs/>
+        </w:rPr>
+        <w:t>, Aristizábal, N., Bueno, E.</w:t>
+      </w:r>
+      <w:r>
+        <w:rPr>
+          <w:bCs/>
+        </w:rPr>
+        <w:t>M.</w:t>
+      </w:r>
+      <w:r>
+        <w:rPr>
+          <w:bCs/>
+        </w:rPr>
+        <w:t>, &amp; White, E.</w:t>
+      </w:r>
+      <w:r>
+        <w:rPr>
+          <w:bCs/>
+        </w:rPr>
+        <w:t>R.</w:t>
+      </w:r>
+      <w:r>
+        <w:rPr>
+          <w:bCs/>
+        </w:rPr>
+        <w:t xml:space="preserve"> 202</w:t>
+      </w:r>
+      <w:r>
+        <w:rPr>
+          <w:bCs/>
+        </w:rPr>
+        <w:t>2</w:t>
+      </w:r>
+      <w:r>
+        <w:rPr>
+          <w:bCs/>
+        </w:rPr>
+        <w:t xml:space="preserve">. </w:t>
+      </w:r>
+      <w:r>
+        <w:t xml:space="preserve">The spore of the beans: Spatially explicit models predict coffee rust spread in fragmented landscapes. </w:t>
+      </w:r>
+      <w:r>
+        <w:rPr>
           <w:i/>
           <w:iCs/>
         </w:rPr>
-      </w:pPr>
-      <w:r>
-        <w:rPr>
-          <w:bCs/>
-        </w:rPr>
-        <w:lastRenderedPageBreak/>
-        <w:t xml:space="preserve">Beasley, E.M. </w:t>
-      </w:r>
-      <w:r>
-        <w:rPr>
-          <w:bCs/>
-        </w:rPr>
-        <w:t>Ectoparasite life history traits influence occupancy patterns at varying organizational scales</w:t>
-      </w:r>
-      <w:r>
-        <w:rPr>
-          <w:bCs/>
-        </w:rPr>
-        <w:t xml:space="preserve">. In review at </w:t>
-      </w:r>
-      <w:r>
-        <w:rPr>
-          <w:bCs/>
+        <w:t>Landscape Ecology</w:t>
+      </w:r>
+      <w:r>
+        <w:rPr>
           <w:i/>
           <w:iCs/>
         </w:rPr>
-        <w:t>Journal of Parasitology</w:t>
-      </w:r>
-      <w:r>
-        <w:rPr>
-          <w:bCs/>
+        <w:t xml:space="preserve"> </w:t>
+      </w:r>
+      <w:r>
+        <w:t>37:</w:t>
+      </w:r>
+      <w:r>
+        <w:t xml:space="preserve"> 2165-2178.</w:t>
+      </w:r>
+      <w:r>
+        <w:rPr>
           <w:i/>
           <w:iCs/>
         </w:rPr>
+        <w:t xml:space="preserve"> </w:t>
+      </w:r>
+      <w:r>
+        <w:t>https://doi.org/10.1007/s10980-022-01473-1</w:t>
+      </w:r>
+    </w:p>
+    <w:p>
+      <w:pPr>
+        <w:spacing w:line="240" w:lineRule="auto"/>
+        <w:ind w:left="720" w:hanging="720"/>
+        <w:rPr>
+          <w:bCs/>
+        </w:rPr>
+      </w:pPr>
+    </w:p>
+    <w:p>
+      <w:pPr>
+        <w:spacing w:line="240" w:lineRule="auto"/>
+        <w:ind w:left="720" w:hanging="720"/>
+        <w:rPr>
+          <w:bCs/>
+        </w:rPr>
+      </w:pPr>
+      <w:r>
+        <w:rPr>
+          <w:bCs/>
+        </w:rPr>
+        <w:lastRenderedPageBreak/>
+        <w:t>Beasley, E.M. &amp; Maher, S.P.</w:t>
+      </w:r>
+      <w:r>
+        <w:rPr>
+          <w:bCs/>
+        </w:rPr>
+        <w:t xml:space="preserve"> 2019.</w:t>
+      </w:r>
+      <w:r>
+        <w:rPr>
+          <w:bCs/>
+        </w:rPr>
+        <w:t xml:space="preserve"> </w:t>
+      </w:r>
+      <w:r>
+        <w:t>Small mammal community composition varies among Ozark glades</w:t>
+      </w:r>
+      <w:r>
+        <w:rPr>
+          <w:bCs/>
+        </w:rPr>
         <w:t xml:space="preserve">. </w:t>
       </w:r>
-    </w:p>
-    <w:p>
-      <w:pPr>
-        <w:autoSpaceDE w:val="0"/>
-        <w:autoSpaceDN w:val="0"/>
-        <w:adjustRightInd w:val="0"/>
-        <w:spacing w:line="240" w:lineRule="auto"/>
-        <w:ind w:left="720" w:hanging="720"/>
+      <w:r>
+        <w:rPr>
+          <w:bCs/>
+          <w:i/>
+        </w:rPr>
+        <w:t>Journal of Mammalogy</w:t>
+      </w:r>
+      <w:r>
+        <w:rPr>
+          <w:bCs/>
+          <w:i/>
+        </w:rPr>
+        <w:t xml:space="preserve"> </w:t>
+      </w:r>
+      <w:r>
+        <w:rPr>
+          <w:bCs/>
+        </w:rPr>
+        <w:t>100:1774–1782.</w:t>
+      </w:r>
+    </w:p>
+    <w:p>
+      <w:pPr>
+        <w:autoSpaceDE w:val="0"/>
+        <w:autoSpaceDN w:val="0"/>
+        <w:adjustRightInd w:val="0"/>
+        <w:spacing w:line="240" w:lineRule="auto"/>
         <w:rPr>
           <w:bCs/>
           <w:i/>

</xml_diff>